<commit_message>
report updated, title added
</commit_message>
<xml_diff>
--- a/report/set09103_coursework_1_report.docx
+++ b/report/set09103_coursework_1_report.docx
@@ -184,6 +184,13 @@
     </w:p>
     <w:sdt>
       <w:sdtPr>
+        <w:rPr>
+          <w:rFonts w:ascii="Arial" w:eastAsiaTheme="minorHAnsi" w:hAnsi="Arial" w:cs="Arial"/>
+          <w:color w:val="auto"/>
+          <w:sz w:val="22"/>
+          <w:szCs w:val="22"/>
+          <w:lang w:val="en-GB"/>
+        </w:rPr>
         <w:id w:val="-1947380937"/>
         <w:docPartObj>
           <w:docPartGallery w:val="Table of Contents"/>
@@ -192,14 +199,9 @@
       </w:sdtPr>
       <w:sdtEndPr>
         <w:rPr>
-          <w:rFonts w:ascii="Arial" w:eastAsiaTheme="minorHAnsi" w:hAnsi="Arial" w:cs="Arial"/>
           <w:b/>
           <w:bCs/>
           <w:noProof/>
-          <w:color w:val="auto"/>
-          <w:sz w:val="22"/>
-          <w:szCs w:val="22"/>
-          <w:lang w:val="en-GB"/>
         </w:rPr>
       </w:sdtEndPr>
       <w:sdtContent>
@@ -232,7 +234,7 @@
           <w:r>
             <w:fldChar w:fldCharType="separate"/>
           </w:r>
-          <w:hyperlink w:anchor="_Toc465189072" w:history="1">
+          <w:hyperlink w:anchor="_Toc465273048" w:history="1">
             <w:r>
               <w:rPr>
                 <w:rStyle w:val="Hyperlink"/>
@@ -259,7 +261,7 @@
                 <w:noProof/>
                 <w:webHidden/>
               </w:rPr>
-              <w:instrText xml:space="preserve"> PAGEREF _Toc465189072 \h </w:instrText>
+              <w:instrText xml:space="preserve"> PAGEREF _Toc465273048 \h </w:instrText>
             </w:r>
             <w:r>
               <w:rPr>
@@ -302,7 +304,7 @@
               <w:lang w:val="en-GB" w:eastAsia="en-GB"/>
             </w:rPr>
           </w:pPr>
-          <w:hyperlink w:anchor="_Toc465189073" w:history="1">
+          <w:hyperlink w:anchor="_Toc465273049" w:history="1">
             <w:r>
               <w:rPr>
                 <w:rStyle w:val="Hyperlink"/>
@@ -329,7 +331,7 @@
                 <w:noProof/>
                 <w:webHidden/>
               </w:rPr>
-              <w:instrText xml:space="preserve"> PAGEREF _Toc465189073 \h </w:instrText>
+              <w:instrText xml:space="preserve"> PAGEREF _Toc465273049 \h </w:instrText>
             </w:r>
             <w:r>
               <w:rPr>
@@ -372,7 +374,7 @@
               <w:lang w:val="en-GB" w:eastAsia="en-GB"/>
             </w:rPr>
           </w:pPr>
-          <w:hyperlink w:anchor="_Toc465189074" w:history="1">
+          <w:hyperlink w:anchor="_Toc465273050" w:history="1">
             <w:r>
               <w:rPr>
                 <w:rStyle w:val="Hyperlink"/>
@@ -399,7 +401,7 @@
                 <w:noProof/>
                 <w:webHidden/>
               </w:rPr>
-              <w:instrText xml:space="preserve"> PAGEREF _Toc465189074 \h </w:instrText>
+              <w:instrText xml:space="preserve"> PAGEREF _Toc465273050 \h </w:instrText>
             </w:r>
             <w:r>
               <w:rPr>
@@ -442,7 +444,7 @@
               <w:lang w:val="en-GB" w:eastAsia="en-GB"/>
             </w:rPr>
           </w:pPr>
-          <w:hyperlink w:anchor="_Toc465189075" w:history="1">
+          <w:hyperlink w:anchor="_Toc465273051" w:history="1">
             <w:r>
               <w:rPr>
                 <w:rStyle w:val="Hyperlink"/>
@@ -469,7 +471,7 @@
                 <w:noProof/>
                 <w:webHidden/>
               </w:rPr>
-              <w:instrText xml:space="preserve"> PAGEREF _Toc465189075 \h </w:instrText>
+              <w:instrText xml:space="preserve"> PAGEREF _Toc465273051 \h </w:instrText>
             </w:r>
             <w:r>
               <w:rPr>
@@ -512,7 +514,7 @@
               <w:lang w:val="en-GB" w:eastAsia="en-GB"/>
             </w:rPr>
           </w:pPr>
-          <w:hyperlink w:anchor="_Toc465189076" w:history="1">
+          <w:hyperlink w:anchor="_Toc465273052" w:history="1">
             <w:r>
               <w:rPr>
                 <w:rStyle w:val="Hyperlink"/>
@@ -539,7 +541,7 @@
                 <w:noProof/>
                 <w:webHidden/>
               </w:rPr>
-              <w:instrText xml:space="preserve"> PAGEREF _Toc465189076 \h </w:instrText>
+              <w:instrText xml:space="preserve"> PAGEREF _Toc465273052 \h </w:instrText>
             </w:r>
             <w:r>
               <w:rPr>
@@ -582,7 +584,7 @@
               <w:lang w:val="en-GB" w:eastAsia="en-GB"/>
             </w:rPr>
           </w:pPr>
-          <w:hyperlink w:anchor="_Toc465189077" w:history="1">
+          <w:hyperlink w:anchor="_Toc465273053" w:history="1">
             <w:r>
               <w:rPr>
                 <w:rStyle w:val="Hyperlink"/>
@@ -609,7 +611,7 @@
                 <w:noProof/>
                 <w:webHidden/>
               </w:rPr>
-              <w:instrText xml:space="preserve"> PAGEREF _Toc465189077 \h </w:instrText>
+              <w:instrText xml:space="preserve"> PAGEREF _Toc465273053 \h </w:instrText>
             </w:r>
             <w:r>
               <w:rPr>
@@ -652,7 +654,7 @@
               <w:lang w:val="en-GB" w:eastAsia="en-GB"/>
             </w:rPr>
           </w:pPr>
-          <w:hyperlink w:anchor="_Toc465189078" w:history="1">
+          <w:hyperlink w:anchor="_Toc465273054" w:history="1">
             <w:r>
               <w:rPr>
                 <w:rStyle w:val="Hyperlink"/>
@@ -679,7 +681,7 @@
                 <w:noProof/>
                 <w:webHidden/>
               </w:rPr>
-              <w:instrText xml:space="preserve"> PAGEREF _Toc465189078 \h </w:instrText>
+              <w:instrText xml:space="preserve"> PAGEREF _Toc465273054 \h </w:instrText>
             </w:r>
             <w:r>
               <w:rPr>
@@ -699,7 +701,7 @@
                 <w:noProof/>
                 <w:webHidden/>
               </w:rPr>
-              <w:t>3</w:t>
+              <w:t>2</w:t>
             </w:r>
             <w:r>
               <w:rPr>
@@ -722,7 +724,7 @@
               <w:lang w:val="en-GB" w:eastAsia="en-GB"/>
             </w:rPr>
           </w:pPr>
-          <w:hyperlink w:anchor="_Toc465189079" w:history="1">
+          <w:hyperlink w:anchor="_Toc465273055" w:history="1">
             <w:r>
               <w:rPr>
                 <w:rStyle w:val="Hyperlink"/>
@@ -749,7 +751,7 @@
                 <w:noProof/>
                 <w:webHidden/>
               </w:rPr>
-              <w:instrText xml:space="preserve"> PAGEREF _Toc465189079 \h </w:instrText>
+              <w:instrText xml:space="preserve"> PAGEREF _Toc465273055 \h </w:instrText>
             </w:r>
             <w:r>
               <w:rPr>
@@ -792,7 +794,7 @@
               <w:lang w:val="en-GB" w:eastAsia="en-GB"/>
             </w:rPr>
           </w:pPr>
-          <w:hyperlink w:anchor="_Toc465189080" w:history="1">
+          <w:hyperlink w:anchor="_Toc465273056" w:history="1">
             <w:r>
               <w:rPr>
                 <w:rStyle w:val="Hyperlink"/>
@@ -819,7 +821,7 @@
                 <w:noProof/>
                 <w:webHidden/>
               </w:rPr>
-              <w:instrText xml:space="preserve"> PAGEREF _Toc465189080 \h </w:instrText>
+              <w:instrText xml:space="preserve"> PAGEREF _Toc465273056 \h </w:instrText>
             </w:r>
             <w:r>
               <w:rPr>
@@ -839,7 +841,87 @@
                 <w:noProof/>
                 <w:webHidden/>
               </w:rPr>
-              <w:t>4</w:t>
+              <w:t>3</w:t>
+            </w:r>
+            <w:r>
+              <w:rPr>
+                <w:noProof/>
+                <w:webHidden/>
+              </w:rPr>
+              <w:fldChar w:fldCharType="end"/>
+            </w:r>
+          </w:hyperlink>
+          <w:bookmarkStart w:id="0" w:name="_GoBack"/>
+          <w:bookmarkEnd w:id="0"/>
+        </w:p>
+        <w:p>
+          <w:pPr>
+            <w:pStyle w:val="TOC3"/>
+            <w:tabs>
+              <w:tab w:val="right" w:leader="dot" w:pos="9016"/>
+            </w:tabs>
+            <w:rPr>
+              <w:rFonts w:cstheme="minorBidi"/>
+              <w:noProof/>
+              <w:lang w:val="en-GB" w:eastAsia="en-GB"/>
+            </w:rPr>
+          </w:pPr>
+          <w:hyperlink w:anchor="_Toc465273057" w:history="1">
+            <w:r>
+              <w:rPr>
+                <w:rStyle w:val="Hyperlink"/>
+                <w:b/>
+                <w:noProof/>
+              </w:rPr>
+              <w:t>Use case 1:</w:t>
+            </w:r>
+            <w:r>
+              <w:rPr>
+                <w:rStyle w:val="Hyperlink"/>
+                <w:noProof/>
+              </w:rPr>
+              <w:t xml:space="preserve"> User looking for a book by title</w:t>
+            </w:r>
+            <w:r>
+              <w:rPr>
+                <w:noProof/>
+                <w:webHidden/>
+              </w:rPr>
+              <w:tab/>
+            </w:r>
+            <w:r>
+              <w:rPr>
+                <w:noProof/>
+                <w:webHidden/>
+              </w:rPr>
+              <w:fldChar w:fldCharType="begin"/>
+            </w:r>
+            <w:r>
+              <w:rPr>
+                <w:noProof/>
+                <w:webHidden/>
+              </w:rPr>
+              <w:instrText xml:space="preserve"> PAGEREF _Toc465273057 \h </w:instrText>
+            </w:r>
+            <w:r>
+              <w:rPr>
+                <w:noProof/>
+                <w:webHidden/>
+              </w:rPr>
+            </w:r>
+            <w:r>
+              <w:rPr>
+                <w:noProof/>
+                <w:webHidden/>
+              </w:rPr>
+              <w:fldChar w:fldCharType="separate"/>
+            </w:r>
+            <w:r>
+              <w:rPr>
+                <w:noProof/>
+                <w:webHidden/>
+              </w:rPr>
+              <w:t>3</w:t>
             </w:r>
             <w:r>
               <w:rPr>
@@ -862,21 +944,21 @@
               <w:lang w:val="en-GB" w:eastAsia="en-GB"/>
             </w:rPr>
           </w:pPr>
-          <w:hyperlink w:anchor="_Toc465189081" w:history="1">
+          <w:hyperlink w:anchor="_Toc465273058" w:history="1">
             <w:r>
               <w:rPr>
                 <w:rStyle w:val="Hyperlink"/>
                 <w:b/>
                 <w:noProof/>
               </w:rPr>
-              <w:t>Use case 1:</w:t>
+              <w:t>Use case 2:</w:t>
             </w:r>
             <w:r>
               <w:rPr>
                 <w:rStyle w:val="Hyperlink"/>
                 <w:noProof/>
               </w:rPr>
-              <w:t xml:space="preserve"> User looking for a book by title</w:t>
+              <w:t xml:space="preserve"> User looking for an author books</w:t>
             </w:r>
             <w:r>
               <w:rPr>
@@ -897,7 +979,7 @@
                 <w:noProof/>
                 <w:webHidden/>
               </w:rPr>
-              <w:instrText xml:space="preserve"> PAGEREF _Toc465189081 \h </w:instrText>
+              <w:instrText xml:space="preserve"> PAGEREF _Toc465273058 \h </w:instrText>
             </w:r>
             <w:r>
               <w:rPr>
@@ -940,21 +1022,21 @@
               <w:lang w:val="en-GB" w:eastAsia="en-GB"/>
             </w:rPr>
           </w:pPr>
-          <w:hyperlink w:anchor="_Toc465189082" w:history="1">
+          <w:hyperlink w:anchor="_Toc465273059" w:history="1">
             <w:r>
               <w:rPr>
                 <w:rStyle w:val="Hyperlink"/>
                 <w:b/>
                 <w:noProof/>
               </w:rPr>
-              <w:t>Use case 2:</w:t>
+              <w:t>Use case 3:</w:t>
             </w:r>
             <w:r>
               <w:rPr>
                 <w:rStyle w:val="Hyperlink"/>
                 <w:noProof/>
               </w:rPr>
-              <w:t xml:space="preserve"> User looking for an author books</w:t>
+              <w:t xml:space="preserve"> User rate book</w:t>
             </w:r>
             <w:r>
               <w:rPr>
@@ -975,7 +1057,7 @@
                 <w:noProof/>
                 <w:webHidden/>
               </w:rPr>
-              <w:instrText xml:space="preserve"> PAGEREF _Toc465189082 \h </w:instrText>
+              <w:instrText xml:space="preserve"> PAGEREF _Toc465273059 \h </w:instrText>
             </w:r>
             <w:r>
               <w:rPr>
@@ -996,6 +1078,76 @@
                 <w:webHidden/>
               </w:rPr>
               <w:t>4</w:t>
+            </w:r>
+            <w:r>
+              <w:rPr>
+                <w:noProof/>
+                <w:webHidden/>
+              </w:rPr>
+              <w:fldChar w:fldCharType="end"/>
+            </w:r>
+          </w:hyperlink>
+        </w:p>
+        <w:p>
+          <w:pPr>
+            <w:pStyle w:val="TOC2"/>
+            <w:tabs>
+              <w:tab w:val="right" w:leader="dot" w:pos="9016"/>
+            </w:tabs>
+            <w:rPr>
+              <w:rFonts w:cstheme="minorBidi"/>
+              <w:noProof/>
+              <w:lang w:val="en-GB" w:eastAsia="en-GB"/>
+            </w:rPr>
+          </w:pPr>
+          <w:hyperlink w:anchor="_Toc465273060" w:history="1">
+            <w:r>
+              <w:rPr>
+                <w:rStyle w:val="Hyperlink"/>
+                <w:noProof/>
+              </w:rPr>
+              <w:t>Back end design</w:t>
+            </w:r>
+            <w:r>
+              <w:rPr>
+                <w:noProof/>
+                <w:webHidden/>
+              </w:rPr>
+              <w:tab/>
+            </w:r>
+            <w:r>
+              <w:rPr>
+                <w:noProof/>
+                <w:webHidden/>
+              </w:rPr>
+              <w:fldChar w:fldCharType="begin"/>
+            </w:r>
+            <w:r>
+              <w:rPr>
+                <w:noProof/>
+                <w:webHidden/>
+              </w:rPr>
+              <w:instrText xml:space="preserve"> PAGEREF _Toc465273060 \h </w:instrText>
+            </w:r>
+            <w:r>
+              <w:rPr>
+                <w:noProof/>
+                <w:webHidden/>
+              </w:rPr>
+            </w:r>
+            <w:r>
+              <w:rPr>
+                <w:noProof/>
+                <w:webHidden/>
+              </w:rPr>
+              <w:fldChar w:fldCharType="separate"/>
+            </w:r>
+            <w:r>
+              <w:rPr>
+                <w:noProof/>
+                <w:webHidden/>
+              </w:rPr>
+              <w:t>5</w:t>
             </w:r>
             <w:r>
               <w:rPr>
@@ -1018,21 +1170,83 @@
               <w:lang w:val="en-GB" w:eastAsia="en-GB"/>
             </w:rPr>
           </w:pPr>
-          <w:hyperlink w:anchor="_Toc465189083" w:history="1">
+          <w:hyperlink w:anchor="_Toc465273061" w:history="1">
             <w:r>
               <w:rPr>
                 <w:rStyle w:val="Hyperlink"/>
-                <w:b/>
-                <w:noProof/>
-              </w:rPr>
-              <w:t>Use case 3:</w:t>
-            </w:r>
+                <w:noProof/>
+              </w:rPr>
+              <w:t>Database design</w:t>
+            </w:r>
+            <w:r>
+              <w:rPr>
+                <w:noProof/>
+                <w:webHidden/>
+              </w:rPr>
+              <w:tab/>
+            </w:r>
+            <w:r>
+              <w:rPr>
+                <w:noProof/>
+                <w:webHidden/>
+              </w:rPr>
+              <w:fldChar w:fldCharType="begin"/>
+            </w:r>
+            <w:r>
+              <w:rPr>
+                <w:noProof/>
+                <w:webHidden/>
+              </w:rPr>
+              <w:instrText xml:space="preserve"> PAGEREF _Toc465273061 \h </w:instrText>
+            </w:r>
+            <w:r>
+              <w:rPr>
+                <w:noProof/>
+                <w:webHidden/>
+              </w:rPr>
+            </w:r>
+            <w:r>
+              <w:rPr>
+                <w:noProof/>
+                <w:webHidden/>
+              </w:rPr>
+              <w:fldChar w:fldCharType="separate"/>
+            </w:r>
+            <w:r>
+              <w:rPr>
+                <w:noProof/>
+                <w:webHidden/>
+              </w:rPr>
+              <w:t>5</w:t>
+            </w:r>
+            <w:r>
+              <w:rPr>
+                <w:noProof/>
+                <w:webHidden/>
+              </w:rPr>
+              <w:fldChar w:fldCharType="end"/>
+            </w:r>
+          </w:hyperlink>
+        </w:p>
+        <w:p>
+          <w:pPr>
+            <w:pStyle w:val="TOC3"/>
+            <w:tabs>
+              <w:tab w:val="right" w:leader="dot" w:pos="9016"/>
+            </w:tabs>
+            <w:rPr>
+              <w:rFonts w:cstheme="minorBidi"/>
+              <w:noProof/>
+              <w:lang w:val="en-GB" w:eastAsia="en-GB"/>
+            </w:rPr>
+          </w:pPr>
+          <w:hyperlink w:anchor="_Toc465273062" w:history="1">
             <w:r>
               <w:rPr>
                 <w:rStyle w:val="Hyperlink"/>
                 <w:noProof/>
               </w:rPr>
-              <w:t xml:space="preserve"> User rate book</w:t>
+              <w:t>Database design diagram</w:t>
             </w:r>
             <w:r>
               <w:rPr>
@@ -1053,7 +1267,7 @@
                 <w:noProof/>
                 <w:webHidden/>
               </w:rPr>
-              <w:instrText xml:space="preserve"> PAGEREF _Toc465189083 \h </w:instrText>
+              <w:instrText xml:space="preserve"> PAGEREF _Toc465273062 \h </w:instrText>
             </w:r>
             <w:r>
               <w:rPr>
@@ -1073,7 +1287,147 @@
                 <w:noProof/>
                 <w:webHidden/>
               </w:rPr>
-              <w:t>5</w:t>
+              <w:t>6</w:t>
+            </w:r>
+            <w:r>
+              <w:rPr>
+                <w:noProof/>
+                <w:webHidden/>
+              </w:rPr>
+              <w:fldChar w:fldCharType="end"/>
+            </w:r>
+          </w:hyperlink>
+        </w:p>
+        <w:p>
+          <w:pPr>
+            <w:pStyle w:val="TOC3"/>
+            <w:tabs>
+              <w:tab w:val="right" w:leader="dot" w:pos="9016"/>
+            </w:tabs>
+            <w:rPr>
+              <w:rFonts w:cstheme="minorBidi"/>
+              <w:noProof/>
+              <w:lang w:val="en-GB" w:eastAsia="en-GB"/>
+            </w:rPr>
+          </w:pPr>
+          <w:hyperlink w:anchor="_Toc465273063" w:history="1">
+            <w:r>
+              <w:rPr>
+                <w:rStyle w:val="Hyperlink"/>
+                <w:noProof/>
+              </w:rPr>
+              <w:t>Rating calculation algorithm</w:t>
+            </w:r>
+            <w:r>
+              <w:rPr>
+                <w:noProof/>
+                <w:webHidden/>
+              </w:rPr>
+              <w:tab/>
+            </w:r>
+            <w:r>
+              <w:rPr>
+                <w:noProof/>
+                <w:webHidden/>
+              </w:rPr>
+              <w:fldChar w:fldCharType="begin"/>
+            </w:r>
+            <w:r>
+              <w:rPr>
+                <w:noProof/>
+                <w:webHidden/>
+              </w:rPr>
+              <w:instrText xml:space="preserve"> PAGEREF _Toc465273063 \h </w:instrText>
+            </w:r>
+            <w:r>
+              <w:rPr>
+                <w:noProof/>
+                <w:webHidden/>
+              </w:rPr>
+            </w:r>
+            <w:r>
+              <w:rPr>
+                <w:noProof/>
+                <w:webHidden/>
+              </w:rPr>
+              <w:fldChar w:fldCharType="separate"/>
+            </w:r>
+            <w:r>
+              <w:rPr>
+                <w:noProof/>
+                <w:webHidden/>
+              </w:rPr>
+              <w:t>6</w:t>
+            </w:r>
+            <w:r>
+              <w:rPr>
+                <w:noProof/>
+                <w:webHidden/>
+              </w:rPr>
+              <w:fldChar w:fldCharType="end"/>
+            </w:r>
+          </w:hyperlink>
+        </w:p>
+        <w:p>
+          <w:pPr>
+            <w:pStyle w:val="TOC3"/>
+            <w:tabs>
+              <w:tab w:val="right" w:leader="dot" w:pos="9016"/>
+            </w:tabs>
+            <w:rPr>
+              <w:rFonts w:cstheme="minorBidi"/>
+              <w:noProof/>
+              <w:lang w:val="en-GB" w:eastAsia="en-GB"/>
+            </w:rPr>
+          </w:pPr>
+          <w:hyperlink w:anchor="_Toc465273064" w:history="1">
+            <w:r>
+              <w:rPr>
+                <w:rStyle w:val="Hyperlink"/>
+                <w:noProof/>
+              </w:rPr>
+              <w:t>Search engine</w:t>
+            </w:r>
+            <w:r>
+              <w:rPr>
+                <w:noProof/>
+                <w:webHidden/>
+              </w:rPr>
+              <w:tab/>
+            </w:r>
+            <w:r>
+              <w:rPr>
+                <w:noProof/>
+                <w:webHidden/>
+              </w:rPr>
+              <w:fldChar w:fldCharType="begin"/>
+            </w:r>
+            <w:r>
+              <w:rPr>
+                <w:noProof/>
+                <w:webHidden/>
+              </w:rPr>
+              <w:instrText xml:space="preserve"> PAGEREF _Toc465273064 \h </w:instrText>
+            </w:r>
+            <w:r>
+              <w:rPr>
+                <w:noProof/>
+                <w:webHidden/>
+              </w:rPr>
+            </w:r>
+            <w:r>
+              <w:rPr>
+                <w:noProof/>
+                <w:webHidden/>
+              </w:rPr>
+              <w:fldChar w:fldCharType="separate"/>
+            </w:r>
+            <w:r>
+              <w:rPr>
+                <w:noProof/>
+                <w:webHidden/>
+              </w:rPr>
+              <w:t>6</w:t>
             </w:r>
             <w:r>
               <w:rPr>
@@ -1096,13 +1450,13 @@
               <w:lang w:val="en-GB" w:eastAsia="en-GB"/>
             </w:rPr>
           </w:pPr>
-          <w:hyperlink w:anchor="_Toc465189084" w:history="1">
+          <w:hyperlink w:anchor="_Toc465273065" w:history="1">
             <w:r>
               <w:rPr>
                 <w:rStyle w:val="Hyperlink"/>
                 <w:noProof/>
               </w:rPr>
-              <w:t>Back end design</w:t>
+              <w:t>Front end design</w:t>
             </w:r>
             <w:r>
               <w:rPr>
@@ -1123,7 +1477,7 @@
                 <w:noProof/>
                 <w:webHidden/>
               </w:rPr>
-              <w:instrText xml:space="preserve"> PAGEREF _Toc465189084 \h </w:instrText>
+              <w:instrText xml:space="preserve"> PAGEREF _Toc465273065 \h </w:instrText>
             </w:r>
             <w:r>
               <w:rPr>
@@ -1143,7 +1497,7 @@
                 <w:noProof/>
                 <w:webHidden/>
               </w:rPr>
-              <w:t>5</w:t>
+              <w:t>7</w:t>
             </w:r>
             <w:r>
               <w:rPr>
@@ -1166,13 +1520,13 @@
               <w:lang w:val="en-GB" w:eastAsia="en-GB"/>
             </w:rPr>
           </w:pPr>
-          <w:hyperlink w:anchor="_Toc465189085" w:history="1">
+          <w:hyperlink w:anchor="_Toc465273066" w:history="1">
             <w:r>
               <w:rPr>
                 <w:rStyle w:val="Hyperlink"/>
                 <w:noProof/>
               </w:rPr>
-              <w:t>Database design</w:t>
+              <w:t>Colours</w:t>
             </w:r>
             <w:r>
               <w:rPr>
@@ -1193,7 +1547,7 @@
                 <w:noProof/>
                 <w:webHidden/>
               </w:rPr>
-              <w:instrText xml:space="preserve"> PAGEREF _Toc465189085 \h </w:instrText>
+              <w:instrText xml:space="preserve"> PAGEREF _Toc465273066 \h </w:instrText>
             </w:r>
             <w:r>
               <w:rPr>
@@ -1213,7 +1567,7 @@
                 <w:noProof/>
                 <w:webHidden/>
               </w:rPr>
-              <w:t>5</w:t>
+              <w:t>7</w:t>
             </w:r>
             <w:r>
               <w:rPr>
@@ -1236,13 +1590,13 @@
               <w:lang w:val="en-GB" w:eastAsia="en-GB"/>
             </w:rPr>
           </w:pPr>
-          <w:hyperlink w:anchor="_Toc465189086" w:history="1">
+          <w:hyperlink w:anchor="_Toc465273067" w:history="1">
             <w:r>
               <w:rPr>
                 <w:rStyle w:val="Hyperlink"/>
                 <w:noProof/>
               </w:rPr>
-              <w:t>Database design diagram</w:t>
+              <w:t>Colours codes</w:t>
             </w:r>
             <w:r>
               <w:rPr>
@@ -1263,7 +1617,7 @@
                 <w:noProof/>
                 <w:webHidden/>
               </w:rPr>
-              <w:instrText xml:space="preserve"> PAGEREF _Toc465189086 \h </w:instrText>
+              <w:instrText xml:space="preserve"> PAGEREF _Toc465273067 \h </w:instrText>
             </w:r>
             <w:r>
               <w:rPr>
@@ -1283,7 +1637,7 @@
                 <w:noProof/>
                 <w:webHidden/>
               </w:rPr>
-              <w:t>6</w:t>
+              <w:t>7</w:t>
             </w:r>
             <w:r>
               <w:rPr>
@@ -1306,13 +1660,13 @@
               <w:lang w:val="en-GB" w:eastAsia="en-GB"/>
             </w:rPr>
           </w:pPr>
-          <w:hyperlink w:anchor="_Toc465189087" w:history="1">
+          <w:hyperlink w:anchor="_Toc465273068" w:history="1">
             <w:r>
               <w:rPr>
                 <w:rStyle w:val="Hyperlink"/>
                 <w:noProof/>
               </w:rPr>
-              <w:t>Rating calculation algorithm</w:t>
+              <w:t>Typography</w:t>
             </w:r>
             <w:r>
               <w:rPr>
@@ -1333,7 +1687,7 @@
                 <w:noProof/>
                 <w:webHidden/>
               </w:rPr>
-              <w:instrText xml:space="preserve"> PAGEREF _Toc465189087 \h </w:instrText>
+              <w:instrText xml:space="preserve"> PAGEREF _Toc465273068 \h </w:instrText>
             </w:r>
             <w:r>
               <w:rPr>
@@ -1353,7 +1707,7 @@
                 <w:noProof/>
                 <w:webHidden/>
               </w:rPr>
-              <w:t>6</w:t>
+              <w:t>7</w:t>
             </w:r>
             <w:r>
               <w:rPr>
@@ -1376,13 +1730,13 @@
               <w:lang w:val="en-GB" w:eastAsia="en-GB"/>
             </w:rPr>
           </w:pPr>
-          <w:hyperlink w:anchor="_Toc465189088" w:history="1">
+          <w:hyperlink w:anchor="_Toc465273069" w:history="1">
             <w:r>
               <w:rPr>
                 <w:rStyle w:val="Hyperlink"/>
                 <w:noProof/>
               </w:rPr>
-              <w:t>Search engine</w:t>
+              <w:t>Sitemap</w:t>
             </w:r>
             <w:r>
               <w:rPr>
@@ -1403,7 +1757,7 @@
                 <w:noProof/>
                 <w:webHidden/>
               </w:rPr>
-              <w:instrText xml:space="preserve"> PAGEREF _Toc465189088 \h </w:instrText>
+              <w:instrText xml:space="preserve"> PAGEREF _Toc465273069 \h </w:instrText>
             </w:r>
             <w:r>
               <w:rPr>
@@ -1423,7 +1777,287 @@
                 <w:noProof/>
                 <w:webHidden/>
               </w:rPr>
-              <w:t>6</w:t>
+              <w:t>8</w:t>
+            </w:r>
+            <w:r>
+              <w:rPr>
+                <w:noProof/>
+                <w:webHidden/>
+              </w:rPr>
+              <w:fldChar w:fldCharType="end"/>
+            </w:r>
+          </w:hyperlink>
+        </w:p>
+        <w:p>
+          <w:pPr>
+            <w:pStyle w:val="TOC3"/>
+            <w:tabs>
+              <w:tab w:val="right" w:leader="dot" w:pos="9016"/>
+            </w:tabs>
+            <w:rPr>
+              <w:rFonts w:cstheme="minorBidi"/>
+              <w:noProof/>
+              <w:lang w:val="en-GB" w:eastAsia="en-GB"/>
+            </w:rPr>
+          </w:pPr>
+          <w:hyperlink w:anchor="_Toc465273070" w:history="1">
+            <w:r>
+              <w:rPr>
+                <w:rStyle w:val="Hyperlink"/>
+                <w:noProof/>
+              </w:rPr>
+              <w:t>Side panel</w:t>
+            </w:r>
+            <w:r>
+              <w:rPr>
+                <w:noProof/>
+                <w:webHidden/>
+              </w:rPr>
+              <w:tab/>
+            </w:r>
+            <w:r>
+              <w:rPr>
+                <w:noProof/>
+                <w:webHidden/>
+              </w:rPr>
+              <w:fldChar w:fldCharType="begin"/>
+            </w:r>
+            <w:r>
+              <w:rPr>
+                <w:noProof/>
+                <w:webHidden/>
+              </w:rPr>
+              <w:instrText xml:space="preserve"> PAGEREF _Toc465273070 \h </w:instrText>
+            </w:r>
+            <w:r>
+              <w:rPr>
+                <w:noProof/>
+                <w:webHidden/>
+              </w:rPr>
+            </w:r>
+            <w:r>
+              <w:rPr>
+                <w:noProof/>
+                <w:webHidden/>
+              </w:rPr>
+              <w:fldChar w:fldCharType="separate"/>
+            </w:r>
+            <w:r>
+              <w:rPr>
+                <w:noProof/>
+                <w:webHidden/>
+              </w:rPr>
+              <w:t>8</w:t>
+            </w:r>
+            <w:r>
+              <w:rPr>
+                <w:noProof/>
+                <w:webHidden/>
+              </w:rPr>
+              <w:fldChar w:fldCharType="end"/>
+            </w:r>
+          </w:hyperlink>
+        </w:p>
+        <w:p>
+          <w:pPr>
+            <w:pStyle w:val="TOC3"/>
+            <w:tabs>
+              <w:tab w:val="right" w:leader="dot" w:pos="9016"/>
+            </w:tabs>
+            <w:rPr>
+              <w:rFonts w:cstheme="minorBidi"/>
+              <w:noProof/>
+              <w:lang w:val="en-GB" w:eastAsia="en-GB"/>
+            </w:rPr>
+          </w:pPr>
+          <w:hyperlink w:anchor="_Toc465273071" w:history="1">
+            <w:r>
+              <w:rPr>
+                <w:rStyle w:val="Hyperlink"/>
+                <w:noProof/>
+              </w:rPr>
+              <w:t>Collection view</w:t>
+            </w:r>
+            <w:r>
+              <w:rPr>
+                <w:noProof/>
+                <w:webHidden/>
+              </w:rPr>
+              <w:tab/>
+            </w:r>
+            <w:r>
+              <w:rPr>
+                <w:noProof/>
+                <w:webHidden/>
+              </w:rPr>
+              <w:fldChar w:fldCharType="begin"/>
+            </w:r>
+            <w:r>
+              <w:rPr>
+                <w:noProof/>
+                <w:webHidden/>
+              </w:rPr>
+              <w:instrText xml:space="preserve"> PAGEREF _Toc465273071 \h </w:instrText>
+            </w:r>
+            <w:r>
+              <w:rPr>
+                <w:noProof/>
+                <w:webHidden/>
+              </w:rPr>
+            </w:r>
+            <w:r>
+              <w:rPr>
+                <w:noProof/>
+                <w:webHidden/>
+              </w:rPr>
+              <w:fldChar w:fldCharType="separate"/>
+            </w:r>
+            <w:r>
+              <w:rPr>
+                <w:noProof/>
+                <w:webHidden/>
+              </w:rPr>
+              <w:t>8</w:t>
+            </w:r>
+            <w:r>
+              <w:rPr>
+                <w:noProof/>
+                <w:webHidden/>
+              </w:rPr>
+              <w:fldChar w:fldCharType="end"/>
+            </w:r>
+          </w:hyperlink>
+        </w:p>
+        <w:p>
+          <w:pPr>
+            <w:pStyle w:val="TOC3"/>
+            <w:tabs>
+              <w:tab w:val="right" w:leader="dot" w:pos="9016"/>
+            </w:tabs>
+            <w:rPr>
+              <w:rFonts w:cstheme="minorBidi"/>
+              <w:noProof/>
+              <w:lang w:val="en-GB" w:eastAsia="en-GB"/>
+            </w:rPr>
+          </w:pPr>
+          <w:hyperlink w:anchor="_Toc465273072" w:history="1">
+            <w:r>
+              <w:rPr>
+                <w:rStyle w:val="Hyperlink"/>
+                <w:noProof/>
+              </w:rPr>
+              <w:t>Item view</w:t>
+            </w:r>
+            <w:r>
+              <w:rPr>
+                <w:noProof/>
+                <w:webHidden/>
+              </w:rPr>
+              <w:tab/>
+            </w:r>
+            <w:r>
+              <w:rPr>
+                <w:noProof/>
+                <w:webHidden/>
+              </w:rPr>
+              <w:fldChar w:fldCharType="begin"/>
+            </w:r>
+            <w:r>
+              <w:rPr>
+                <w:noProof/>
+                <w:webHidden/>
+              </w:rPr>
+              <w:instrText xml:space="preserve"> PAGEREF _Toc465273072 \h </w:instrText>
+            </w:r>
+            <w:r>
+              <w:rPr>
+                <w:noProof/>
+                <w:webHidden/>
+              </w:rPr>
+            </w:r>
+            <w:r>
+              <w:rPr>
+                <w:noProof/>
+                <w:webHidden/>
+              </w:rPr>
+              <w:fldChar w:fldCharType="separate"/>
+            </w:r>
+            <w:r>
+              <w:rPr>
+                <w:noProof/>
+                <w:webHidden/>
+              </w:rPr>
+              <w:t>9</w:t>
+            </w:r>
+            <w:r>
+              <w:rPr>
+                <w:noProof/>
+                <w:webHidden/>
+              </w:rPr>
+              <w:fldChar w:fldCharType="end"/>
+            </w:r>
+          </w:hyperlink>
+        </w:p>
+        <w:p>
+          <w:pPr>
+            <w:pStyle w:val="TOC1"/>
+            <w:tabs>
+              <w:tab w:val="right" w:leader="dot" w:pos="9016"/>
+            </w:tabs>
+            <w:rPr>
+              <w:rFonts w:cstheme="minorBidi"/>
+              <w:noProof/>
+              <w:lang w:val="en-GB" w:eastAsia="en-GB"/>
+            </w:rPr>
+          </w:pPr>
+          <w:hyperlink w:anchor="_Toc465273073" w:history="1">
+            <w:r>
+              <w:rPr>
+                <w:rStyle w:val="Hyperlink"/>
+                <w:noProof/>
+              </w:rPr>
+              <w:t>Tests</w:t>
+            </w:r>
+            <w:r>
+              <w:rPr>
+                <w:noProof/>
+                <w:webHidden/>
+              </w:rPr>
+              <w:tab/>
+            </w:r>
+            <w:r>
+              <w:rPr>
+                <w:noProof/>
+                <w:webHidden/>
+              </w:rPr>
+              <w:fldChar w:fldCharType="begin"/>
+            </w:r>
+            <w:r>
+              <w:rPr>
+                <w:noProof/>
+                <w:webHidden/>
+              </w:rPr>
+              <w:instrText xml:space="preserve"> PAGEREF _Toc465273073 \h </w:instrText>
+            </w:r>
+            <w:r>
+              <w:rPr>
+                <w:noProof/>
+                <w:webHidden/>
+              </w:rPr>
+            </w:r>
+            <w:r>
+              <w:rPr>
+                <w:noProof/>
+                <w:webHidden/>
+              </w:rPr>
+              <w:fldChar w:fldCharType="separate"/>
+            </w:r>
+            <w:r>
+              <w:rPr>
+                <w:noProof/>
+                <w:webHidden/>
+              </w:rPr>
+              <w:t>9</w:t>
             </w:r>
             <w:r>
               <w:rPr>
@@ -1446,13 +2080,13 @@
               <w:lang w:val="en-GB" w:eastAsia="en-GB"/>
             </w:rPr>
           </w:pPr>
-          <w:hyperlink w:anchor="_Toc465189089" w:history="1">
+          <w:hyperlink w:anchor="_Toc465273074" w:history="1">
             <w:r>
               <w:rPr>
                 <w:rStyle w:val="Hyperlink"/>
                 <w:noProof/>
               </w:rPr>
-              <w:t>Front end design</w:t>
+              <w:t>Test cases</w:t>
             </w:r>
             <w:r>
               <w:rPr>
@@ -1473,7 +2107,7 @@
                 <w:noProof/>
                 <w:webHidden/>
               </w:rPr>
-              <w:instrText xml:space="preserve"> PAGEREF _Toc465189089 \h </w:instrText>
+              <w:instrText xml:space="preserve"> PAGEREF _Toc465273074 \h </w:instrText>
             </w:r>
             <w:r>
               <w:rPr>
@@ -1493,7 +2127,7 @@
                 <w:noProof/>
                 <w:webHidden/>
               </w:rPr>
-              <w:t>7</w:t>
+              <w:t>9</w:t>
             </w:r>
             <w:r>
               <w:rPr>
@@ -1506,7 +2140,7 @@
         </w:p>
         <w:p>
           <w:pPr>
-            <w:pStyle w:val="TOC3"/>
+            <w:pStyle w:val="TOC2"/>
             <w:tabs>
               <w:tab w:val="right" w:leader="dot" w:pos="9016"/>
             </w:tabs>
@@ -1516,13 +2150,13 @@
               <w:lang w:val="en-GB" w:eastAsia="en-GB"/>
             </w:rPr>
           </w:pPr>
-          <w:hyperlink w:anchor="_Toc465189090" w:history="1">
+          <w:hyperlink w:anchor="_Toc465273075" w:history="1">
             <w:r>
               <w:rPr>
                 <w:rStyle w:val="Hyperlink"/>
                 <w:noProof/>
               </w:rPr>
-              <w:t>Colours</w:t>
+              <w:t>Test results</w:t>
             </w:r>
             <w:r>
               <w:rPr>
@@ -1543,7 +2177,7 @@
                 <w:noProof/>
                 <w:webHidden/>
               </w:rPr>
-              <w:instrText xml:space="preserve"> PAGEREF _Toc465189090 \h </w:instrText>
+              <w:instrText xml:space="preserve"> PAGEREF _Toc465273075 \h </w:instrText>
             </w:r>
             <w:r>
               <w:rPr>
@@ -1563,357 +2197,7 @@
                 <w:noProof/>
                 <w:webHidden/>
               </w:rPr>
-              <w:t>7</w:t>
-            </w:r>
-            <w:r>
-              <w:rPr>
-                <w:noProof/>
-                <w:webHidden/>
-              </w:rPr>
-              <w:fldChar w:fldCharType="end"/>
-            </w:r>
-          </w:hyperlink>
-        </w:p>
-        <w:p>
-          <w:pPr>
-            <w:pStyle w:val="TOC3"/>
-            <w:tabs>
-              <w:tab w:val="right" w:leader="dot" w:pos="9016"/>
-            </w:tabs>
-            <w:rPr>
-              <w:rFonts w:cstheme="minorBidi"/>
-              <w:noProof/>
-              <w:lang w:val="en-GB" w:eastAsia="en-GB"/>
-            </w:rPr>
-          </w:pPr>
-          <w:hyperlink w:anchor="_Toc465189091" w:history="1">
-            <w:r>
-              <w:rPr>
-                <w:rStyle w:val="Hyperlink"/>
-                <w:noProof/>
-              </w:rPr>
-              <w:t>Typography</w:t>
-            </w:r>
-            <w:r>
-              <w:rPr>
-                <w:noProof/>
-                <w:webHidden/>
-              </w:rPr>
-              <w:tab/>
-            </w:r>
-            <w:r>
-              <w:rPr>
-                <w:noProof/>
-                <w:webHidden/>
-              </w:rPr>
-              <w:fldChar w:fldCharType="begin"/>
-            </w:r>
-            <w:r>
-              <w:rPr>
-                <w:noProof/>
-                <w:webHidden/>
-              </w:rPr>
-              <w:instrText xml:space="preserve"> PAGEREF _Toc465189091 \h </w:instrText>
-            </w:r>
-            <w:r>
-              <w:rPr>
-                <w:noProof/>
-                <w:webHidden/>
-              </w:rPr>
-            </w:r>
-            <w:r>
-              <w:rPr>
-                <w:noProof/>
-                <w:webHidden/>
-              </w:rPr>
-              <w:fldChar w:fldCharType="separate"/>
-            </w:r>
-            <w:r>
-              <w:rPr>
-                <w:noProof/>
-                <w:webHidden/>
-              </w:rPr>
-              <w:t>7</w:t>
-            </w:r>
-            <w:r>
-              <w:rPr>
-                <w:noProof/>
-                <w:webHidden/>
-              </w:rPr>
-              <w:fldChar w:fldCharType="end"/>
-            </w:r>
-          </w:hyperlink>
-        </w:p>
-        <w:p>
-          <w:pPr>
-            <w:pStyle w:val="TOC3"/>
-            <w:tabs>
-              <w:tab w:val="right" w:leader="dot" w:pos="9016"/>
-            </w:tabs>
-            <w:rPr>
-              <w:rFonts w:cstheme="minorBidi"/>
-              <w:noProof/>
-              <w:lang w:val="en-GB" w:eastAsia="en-GB"/>
-            </w:rPr>
-          </w:pPr>
-          <w:hyperlink w:anchor="_Toc465189092" w:history="1">
-            <w:r>
-              <w:rPr>
-                <w:rStyle w:val="Hyperlink"/>
-                <w:noProof/>
-              </w:rPr>
-              <w:t>Sitemap</w:t>
-            </w:r>
-            <w:r>
-              <w:rPr>
-                <w:noProof/>
-                <w:webHidden/>
-              </w:rPr>
-              <w:tab/>
-            </w:r>
-            <w:r>
-              <w:rPr>
-                <w:noProof/>
-                <w:webHidden/>
-              </w:rPr>
-              <w:fldChar w:fldCharType="begin"/>
-            </w:r>
-            <w:r>
-              <w:rPr>
-                <w:noProof/>
-                <w:webHidden/>
-              </w:rPr>
-              <w:instrText xml:space="preserve"> PAGEREF _Toc465189092 \h </w:instrText>
-            </w:r>
-            <w:r>
-              <w:rPr>
-                <w:noProof/>
-                <w:webHidden/>
-              </w:rPr>
-            </w:r>
-            <w:r>
-              <w:rPr>
-                <w:noProof/>
-                <w:webHidden/>
-              </w:rPr>
-              <w:fldChar w:fldCharType="separate"/>
-            </w:r>
-            <w:r>
-              <w:rPr>
-                <w:noProof/>
-                <w:webHidden/>
-              </w:rPr>
-              <w:t>8</w:t>
-            </w:r>
-            <w:r>
-              <w:rPr>
-                <w:noProof/>
-                <w:webHidden/>
-              </w:rPr>
-              <w:fldChar w:fldCharType="end"/>
-            </w:r>
-          </w:hyperlink>
-        </w:p>
-        <w:p>
-          <w:pPr>
-            <w:pStyle w:val="TOC3"/>
-            <w:tabs>
-              <w:tab w:val="right" w:leader="dot" w:pos="9016"/>
-            </w:tabs>
-            <w:rPr>
-              <w:rFonts w:cstheme="minorBidi"/>
-              <w:noProof/>
-              <w:lang w:val="en-GB" w:eastAsia="en-GB"/>
-            </w:rPr>
-          </w:pPr>
-          <w:hyperlink w:anchor="_Toc465189093" w:history="1">
-            <w:r>
-              <w:rPr>
-                <w:rStyle w:val="Hyperlink"/>
-                <w:noProof/>
-              </w:rPr>
-              <w:t>Side panel</w:t>
-            </w:r>
-            <w:r>
-              <w:rPr>
-                <w:noProof/>
-                <w:webHidden/>
-              </w:rPr>
-              <w:tab/>
-            </w:r>
-            <w:r>
-              <w:rPr>
-                <w:noProof/>
-                <w:webHidden/>
-              </w:rPr>
-              <w:fldChar w:fldCharType="begin"/>
-            </w:r>
-            <w:r>
-              <w:rPr>
-                <w:noProof/>
-                <w:webHidden/>
-              </w:rPr>
-              <w:instrText xml:space="preserve"> PAGEREF _Toc465189093 \h </w:instrText>
-            </w:r>
-            <w:r>
-              <w:rPr>
-                <w:noProof/>
-                <w:webHidden/>
-              </w:rPr>
-            </w:r>
-            <w:r>
-              <w:rPr>
-                <w:noProof/>
-                <w:webHidden/>
-              </w:rPr>
-              <w:fldChar w:fldCharType="separate"/>
-            </w:r>
-            <w:r>
-              <w:rPr>
-                <w:noProof/>
-                <w:webHidden/>
-              </w:rPr>
-              <w:t>8</w:t>
-            </w:r>
-            <w:r>
-              <w:rPr>
-                <w:noProof/>
-                <w:webHidden/>
-              </w:rPr>
-              <w:fldChar w:fldCharType="end"/>
-            </w:r>
-          </w:hyperlink>
-        </w:p>
-        <w:p>
-          <w:pPr>
-            <w:pStyle w:val="TOC3"/>
-            <w:tabs>
-              <w:tab w:val="right" w:leader="dot" w:pos="9016"/>
-            </w:tabs>
-            <w:rPr>
-              <w:rFonts w:cstheme="minorBidi"/>
-              <w:noProof/>
-              <w:lang w:val="en-GB" w:eastAsia="en-GB"/>
-            </w:rPr>
-          </w:pPr>
-          <w:hyperlink w:anchor="_Toc465189094" w:history="1">
-            <w:r>
-              <w:rPr>
-                <w:rStyle w:val="Hyperlink"/>
-                <w:noProof/>
-              </w:rPr>
-              <w:t>Collection view</w:t>
-            </w:r>
-            <w:r>
-              <w:rPr>
-                <w:noProof/>
-                <w:webHidden/>
-              </w:rPr>
-              <w:tab/>
-            </w:r>
-            <w:r>
-              <w:rPr>
-                <w:noProof/>
-                <w:webHidden/>
-              </w:rPr>
-              <w:fldChar w:fldCharType="begin"/>
-            </w:r>
-            <w:r>
-              <w:rPr>
-                <w:noProof/>
-                <w:webHidden/>
-              </w:rPr>
-              <w:instrText xml:space="preserve"> PAGEREF _Toc465189094 \h </w:instrText>
-            </w:r>
-            <w:r>
-              <w:rPr>
-                <w:noProof/>
-                <w:webHidden/>
-              </w:rPr>
-            </w:r>
-            <w:r>
-              <w:rPr>
-                <w:noProof/>
-                <w:webHidden/>
-              </w:rPr>
-              <w:fldChar w:fldCharType="separate"/>
-            </w:r>
-            <w:r>
-              <w:rPr>
-                <w:noProof/>
-                <w:webHidden/>
-              </w:rPr>
-              <w:t>8</w:t>
-            </w:r>
-            <w:r>
-              <w:rPr>
-                <w:noProof/>
-                <w:webHidden/>
-              </w:rPr>
-              <w:fldChar w:fldCharType="end"/>
-            </w:r>
-          </w:hyperlink>
-        </w:p>
-        <w:p>
-          <w:pPr>
-            <w:pStyle w:val="TOC3"/>
-            <w:tabs>
-              <w:tab w:val="right" w:leader="dot" w:pos="9016"/>
-            </w:tabs>
-            <w:rPr>
-              <w:rFonts w:cstheme="minorBidi"/>
-              <w:noProof/>
-              <w:lang w:val="en-GB" w:eastAsia="en-GB"/>
-            </w:rPr>
-          </w:pPr>
-          <w:hyperlink w:anchor="_Toc465189095" w:history="1">
-            <w:r>
-              <w:rPr>
-                <w:rStyle w:val="Hyperlink"/>
-                <w:noProof/>
-              </w:rPr>
-              <w:t>Item view</w:t>
-            </w:r>
-            <w:r>
-              <w:rPr>
-                <w:noProof/>
-                <w:webHidden/>
-              </w:rPr>
-              <w:tab/>
-            </w:r>
-            <w:r>
-              <w:rPr>
-                <w:noProof/>
-                <w:webHidden/>
-              </w:rPr>
-              <w:fldChar w:fldCharType="begin"/>
-            </w:r>
-            <w:r>
-              <w:rPr>
-                <w:noProof/>
-                <w:webHidden/>
-              </w:rPr>
-              <w:instrText xml:space="preserve"> PAGEREF _Toc465189095 \h </w:instrText>
-            </w:r>
-            <w:r>
-              <w:rPr>
-                <w:noProof/>
-                <w:webHidden/>
-              </w:rPr>
-            </w:r>
-            <w:r>
-              <w:rPr>
-                <w:noProof/>
-                <w:webHidden/>
-              </w:rPr>
-              <w:fldChar w:fldCharType="separate"/>
-            </w:r>
-            <w:r>
-              <w:rPr>
-                <w:noProof/>
-                <w:webHidden/>
-              </w:rPr>
-              <w:t>9</w:t>
+              <w:t>12</w:t>
             </w:r>
             <w:r>
               <w:rPr>
@@ -1936,13 +2220,13 @@
               <w:lang w:val="en-GB" w:eastAsia="en-GB"/>
             </w:rPr>
           </w:pPr>
-          <w:hyperlink w:anchor="_Toc465189096" w:history="1">
+          <w:hyperlink w:anchor="_Toc465273076" w:history="1">
             <w:r>
               <w:rPr>
                 <w:rStyle w:val="Hyperlink"/>
                 <w:noProof/>
               </w:rPr>
-              <w:t>Tests</w:t>
+              <w:t>Enhancements</w:t>
             </w:r>
             <w:r>
               <w:rPr>
@@ -1963,7 +2247,7 @@
                 <w:noProof/>
                 <w:webHidden/>
               </w:rPr>
-              <w:instrText xml:space="preserve"> PAGEREF _Toc465189096 \h </w:instrText>
+              <w:instrText xml:space="preserve"> PAGEREF _Toc465273076 \h </w:instrText>
             </w:r>
             <w:r>
               <w:rPr>
@@ -1983,147 +2267,7 @@
                 <w:noProof/>
                 <w:webHidden/>
               </w:rPr>
-              <w:t>9</w:t>
-            </w:r>
-            <w:r>
-              <w:rPr>
-                <w:noProof/>
-                <w:webHidden/>
-              </w:rPr>
-              <w:fldChar w:fldCharType="end"/>
-            </w:r>
-          </w:hyperlink>
-        </w:p>
-        <w:p>
-          <w:pPr>
-            <w:pStyle w:val="TOC2"/>
-            <w:tabs>
-              <w:tab w:val="right" w:leader="dot" w:pos="9016"/>
-            </w:tabs>
-            <w:rPr>
-              <w:rFonts w:cstheme="minorBidi"/>
-              <w:noProof/>
-              <w:lang w:val="en-GB" w:eastAsia="en-GB"/>
-            </w:rPr>
-          </w:pPr>
-          <w:hyperlink w:anchor="_Toc465189097" w:history="1">
-            <w:r>
-              <w:rPr>
-                <w:rStyle w:val="Hyperlink"/>
-                <w:noProof/>
-              </w:rPr>
-              <w:t>Test cases</w:t>
-            </w:r>
-            <w:r>
-              <w:rPr>
-                <w:noProof/>
-                <w:webHidden/>
-              </w:rPr>
-              <w:tab/>
-            </w:r>
-            <w:r>
-              <w:rPr>
-                <w:noProof/>
-                <w:webHidden/>
-              </w:rPr>
-              <w:fldChar w:fldCharType="begin"/>
-            </w:r>
-            <w:r>
-              <w:rPr>
-                <w:noProof/>
-                <w:webHidden/>
-              </w:rPr>
-              <w:instrText xml:space="preserve"> PAGEREF _Toc465189097 \h </w:instrText>
-            </w:r>
-            <w:r>
-              <w:rPr>
-                <w:noProof/>
-                <w:webHidden/>
-              </w:rPr>
-            </w:r>
-            <w:r>
-              <w:rPr>
-                <w:noProof/>
-                <w:webHidden/>
-              </w:rPr>
-              <w:fldChar w:fldCharType="separate"/>
-            </w:r>
-            <w:r>
-              <w:rPr>
-                <w:noProof/>
-                <w:webHidden/>
-              </w:rPr>
-              <w:t>9</w:t>
-            </w:r>
-            <w:r>
-              <w:rPr>
-                <w:noProof/>
-                <w:webHidden/>
-              </w:rPr>
-              <w:fldChar w:fldCharType="end"/>
-            </w:r>
-          </w:hyperlink>
-        </w:p>
-        <w:p>
-          <w:pPr>
-            <w:pStyle w:val="TOC2"/>
-            <w:tabs>
-              <w:tab w:val="right" w:leader="dot" w:pos="9016"/>
-            </w:tabs>
-            <w:rPr>
-              <w:rFonts w:cstheme="minorBidi"/>
-              <w:noProof/>
-              <w:lang w:val="en-GB" w:eastAsia="en-GB"/>
-            </w:rPr>
-          </w:pPr>
-          <w:hyperlink w:anchor="_Toc465189098" w:history="1">
-            <w:r>
-              <w:rPr>
-                <w:rStyle w:val="Hyperlink"/>
-                <w:noProof/>
-              </w:rPr>
-              <w:t>Test results</w:t>
-            </w:r>
-            <w:r>
-              <w:rPr>
-                <w:noProof/>
-                <w:webHidden/>
-              </w:rPr>
-              <w:tab/>
-            </w:r>
-            <w:r>
-              <w:rPr>
-                <w:noProof/>
-                <w:webHidden/>
-              </w:rPr>
-              <w:fldChar w:fldCharType="begin"/>
-            </w:r>
-            <w:r>
-              <w:rPr>
-                <w:noProof/>
-                <w:webHidden/>
-              </w:rPr>
-              <w:instrText xml:space="preserve"> PAGEREF _Toc465189098 \h </w:instrText>
-            </w:r>
-            <w:r>
-              <w:rPr>
-                <w:noProof/>
-                <w:webHidden/>
-              </w:rPr>
-            </w:r>
-            <w:r>
-              <w:rPr>
-                <w:noProof/>
-                <w:webHidden/>
-              </w:rPr>
-              <w:fldChar w:fldCharType="separate"/>
-            </w:r>
-            <w:r>
-              <w:rPr>
-                <w:noProof/>
-                <w:webHidden/>
-              </w:rPr>
-              <w:t>12</w:t>
+              <w:t>14</w:t>
             </w:r>
             <w:r>
               <w:rPr>
@@ -2146,13 +2290,13 @@
               <w:lang w:val="en-GB" w:eastAsia="en-GB"/>
             </w:rPr>
           </w:pPr>
-          <w:hyperlink w:anchor="_Toc465189099" w:history="1">
+          <w:hyperlink w:anchor="_Toc465273077" w:history="1">
             <w:r>
               <w:rPr>
                 <w:rStyle w:val="Hyperlink"/>
                 <w:noProof/>
               </w:rPr>
-              <w:t>Enhancements</w:t>
+              <w:t>Project evaluation</w:t>
             </w:r>
             <w:r>
               <w:rPr>
@@ -2173,7 +2317,7 @@
                 <w:noProof/>
                 <w:webHidden/>
               </w:rPr>
-              <w:instrText xml:space="preserve"> PAGEREF _Toc465189099 \h </w:instrText>
+              <w:instrText xml:space="preserve"> PAGEREF _Toc465273077 \h </w:instrText>
             </w:r>
             <w:r>
               <w:rPr>
@@ -2193,7 +2337,7 @@
                 <w:noProof/>
                 <w:webHidden/>
               </w:rPr>
-              <w:t>14</w:t>
+              <w:t>15</w:t>
             </w:r>
             <w:r>
               <w:rPr>
@@ -2216,13 +2360,13 @@
               <w:lang w:val="en-GB" w:eastAsia="en-GB"/>
             </w:rPr>
           </w:pPr>
-          <w:hyperlink w:anchor="_Toc465189100" w:history="1">
+          <w:hyperlink w:anchor="_Toc465273078" w:history="1">
             <w:r>
               <w:rPr>
                 <w:rStyle w:val="Hyperlink"/>
                 <w:noProof/>
               </w:rPr>
-              <w:t>Project evaluation</w:t>
+              <w:t>Personal evaluation</w:t>
             </w:r>
             <w:r>
               <w:rPr>
@@ -2243,7 +2387,7 @@
                 <w:noProof/>
                 <w:webHidden/>
               </w:rPr>
-              <w:instrText xml:space="preserve"> PAGEREF _Toc465189100 \h </w:instrText>
+              <w:instrText xml:space="preserve"> PAGEREF _Toc465273078 \h </w:instrText>
             </w:r>
             <w:r>
               <w:rPr>
@@ -2286,13 +2430,13 @@
               <w:lang w:val="en-GB" w:eastAsia="en-GB"/>
             </w:rPr>
           </w:pPr>
-          <w:hyperlink w:anchor="_Toc465189101" w:history="1">
+          <w:hyperlink w:anchor="_Toc465273079" w:history="1">
             <w:r>
               <w:rPr>
                 <w:rStyle w:val="Hyperlink"/>
                 <w:noProof/>
               </w:rPr>
-              <w:t>Personal evaluation</w:t>
+              <w:t>References</w:t>
             </w:r>
             <w:r>
               <w:rPr>
@@ -2313,77 +2457,7 @@
                 <w:noProof/>
                 <w:webHidden/>
               </w:rPr>
-              <w:instrText xml:space="preserve"> PAGEREF _Toc465189101 \h </w:instrText>
-            </w:r>
-            <w:r>
-              <w:rPr>
-                <w:noProof/>
-                <w:webHidden/>
-              </w:rPr>
-            </w:r>
-            <w:r>
-              <w:rPr>
-                <w:noProof/>
-                <w:webHidden/>
-              </w:rPr>
-              <w:fldChar w:fldCharType="separate"/>
-            </w:r>
-            <w:r>
-              <w:rPr>
-                <w:noProof/>
-                <w:webHidden/>
-              </w:rPr>
-              <w:t>15</w:t>
-            </w:r>
-            <w:r>
-              <w:rPr>
-                <w:noProof/>
-                <w:webHidden/>
-              </w:rPr>
-              <w:fldChar w:fldCharType="end"/>
-            </w:r>
-          </w:hyperlink>
-        </w:p>
-        <w:p>
-          <w:pPr>
-            <w:pStyle w:val="TOC1"/>
-            <w:tabs>
-              <w:tab w:val="right" w:leader="dot" w:pos="9016"/>
-            </w:tabs>
-            <w:rPr>
-              <w:rFonts w:cstheme="minorBidi"/>
-              <w:noProof/>
-              <w:lang w:val="en-GB" w:eastAsia="en-GB"/>
-            </w:rPr>
-          </w:pPr>
-          <w:hyperlink w:anchor="_Toc465189102" w:history="1">
-            <w:r>
-              <w:rPr>
-                <w:rStyle w:val="Hyperlink"/>
-                <w:noProof/>
-              </w:rPr>
-              <w:t>References</w:t>
-            </w:r>
-            <w:r>
-              <w:rPr>
-                <w:noProof/>
-                <w:webHidden/>
-              </w:rPr>
-              <w:tab/>
-            </w:r>
-            <w:r>
-              <w:rPr>
-                <w:noProof/>
-                <w:webHidden/>
-              </w:rPr>
-              <w:fldChar w:fldCharType="begin"/>
-            </w:r>
-            <w:r>
-              <w:rPr>
-                <w:noProof/>
-                <w:webHidden/>
-              </w:rPr>
-              <w:instrText xml:space="preserve"> PAGEREF _Toc465189102 \h </w:instrText>
+              <w:instrText xml:space="preserve"> PAGEREF _Toc465273079 \h </w:instrText>
             </w:r>
             <w:r>
               <w:rPr>
@@ -2435,11 +2509,12 @@
       <w:pPr>
         <w:pStyle w:val="Heading1"/>
       </w:pPr>
-      <w:bookmarkStart w:id="0" w:name="_Toc465189072"/>
-      <w:r>
+      <w:bookmarkStart w:id="1" w:name="_Toc465273048"/>
+      <w:r>
+        <w:lastRenderedPageBreak/>
         <w:t>Introduction</w:t>
       </w:r>
-      <w:bookmarkEnd w:id="0"/>
+      <w:bookmarkEnd w:id="1"/>
     </w:p>
     <w:p>
       <w:r>
@@ -2474,21 +2549,21 @@
       <w:pPr>
         <w:pStyle w:val="Heading1"/>
       </w:pPr>
-      <w:bookmarkStart w:id="1" w:name="_Toc465189073"/>
+      <w:bookmarkStart w:id="2" w:name="_Toc465273049"/>
       <w:r>
         <w:t>Requirements</w:t>
       </w:r>
-      <w:bookmarkEnd w:id="1"/>
+      <w:bookmarkEnd w:id="2"/>
     </w:p>
     <w:p>
       <w:pPr>
         <w:pStyle w:val="Heading2"/>
       </w:pPr>
-      <w:bookmarkStart w:id="2" w:name="_Toc465189074"/>
+      <w:bookmarkStart w:id="3" w:name="_Toc465273050"/>
       <w:r>
         <w:t>Functional</w:t>
       </w:r>
-      <w:bookmarkEnd w:id="2"/>
+      <w:bookmarkEnd w:id="3"/>
     </w:p>
     <w:p>
       <w:r>
@@ -2685,11 +2760,11 @@
       <w:pPr>
         <w:pStyle w:val="Heading2"/>
       </w:pPr>
-      <w:bookmarkStart w:id="3" w:name="_Toc465189075"/>
+      <w:bookmarkStart w:id="4" w:name="_Toc465273051"/>
       <w:r>
         <w:t>Non-functional</w:t>
       </w:r>
-      <w:bookmarkEnd w:id="3"/>
+      <w:bookmarkEnd w:id="4"/>
     </w:p>
     <w:p>
       <w:r>
@@ -2785,11 +2860,11 @@
       <w:pPr>
         <w:pStyle w:val="Heading1"/>
       </w:pPr>
-      <w:bookmarkStart w:id="4" w:name="_Toc465189076"/>
+      <w:bookmarkStart w:id="5" w:name="_Toc465273052"/>
       <w:r>
         <w:t>Resources and materials required</w:t>
       </w:r>
-      <w:bookmarkEnd w:id="4"/>
+      <w:bookmarkEnd w:id="5"/>
     </w:p>
     <w:p>
       <w:pPr>
@@ -2875,11 +2950,11 @@
       <w:pPr>
         <w:pStyle w:val="Heading1"/>
       </w:pPr>
-      <w:bookmarkStart w:id="5" w:name="_Toc465189077"/>
+      <w:bookmarkStart w:id="6" w:name="_Toc465273053"/>
       <w:r>
         <w:t>Legal requirements</w:t>
       </w:r>
-      <w:bookmarkEnd w:id="5"/>
+      <w:bookmarkEnd w:id="6"/>
     </w:p>
     <w:p>
       <w:r>
@@ -2888,7 +2963,6 @@
     </w:p>
     <w:p>
       <w:r>
-        <w:lastRenderedPageBreak/>
         <w:t>All software, frameworks and libraries must be used accordingly to their licenses.</w:t>
       </w:r>
     </w:p>
@@ -2896,11 +2970,11 @@
       <w:pPr>
         <w:pStyle w:val="Heading1"/>
       </w:pPr>
-      <w:bookmarkStart w:id="6" w:name="_Toc465189078"/>
+      <w:bookmarkStart w:id="7" w:name="_Toc465273054"/>
       <w:r>
         <w:t>Design</w:t>
       </w:r>
-      <w:bookmarkEnd w:id="6"/>
+      <w:bookmarkEnd w:id="7"/>
     </w:p>
     <w:p>
       <w:pPr>
@@ -2917,11 +2991,12 @@
       <w:pPr>
         <w:pStyle w:val="Heading2"/>
       </w:pPr>
-      <w:bookmarkStart w:id="7" w:name="_Toc465189079"/>
-      <w:r>
+      <w:bookmarkStart w:id="8" w:name="_Toc465273055"/>
+      <w:r>
+        <w:lastRenderedPageBreak/>
         <w:t>Top level use case diagram</w:t>
       </w:r>
-      <w:bookmarkEnd w:id="7"/>
+      <w:bookmarkEnd w:id="8"/>
     </w:p>
     <w:p>
       <w:r>
@@ -2976,18 +3051,17 @@
       <w:pPr>
         <w:pStyle w:val="Heading2"/>
       </w:pPr>
-      <w:bookmarkStart w:id="8" w:name="_Toc465189080"/>
-      <w:r>
-        <w:lastRenderedPageBreak/>
+      <w:bookmarkStart w:id="9" w:name="_Toc465273056"/>
+      <w:r>
         <w:t>Use case scenarios</w:t>
       </w:r>
-      <w:bookmarkEnd w:id="8"/>
+      <w:bookmarkEnd w:id="9"/>
     </w:p>
     <w:p>
       <w:pPr>
         <w:pStyle w:val="Heading3"/>
       </w:pPr>
-      <w:bookmarkStart w:id="9" w:name="_Toc465189081"/>
+      <w:bookmarkStart w:id="10" w:name="_Toc465273057"/>
       <w:r>
         <w:rPr>
           <w:b/>
@@ -3000,7 +3074,7 @@
       <w:r>
         <w:t>looking for a book by title</w:t>
       </w:r>
-      <w:bookmarkEnd w:id="9"/>
+      <w:bookmarkEnd w:id="10"/>
     </w:p>
     <w:p>
       <w:r>
@@ -3018,6 +3092,7 @@
         <w:rPr>
           <w:b/>
         </w:rPr>
+        <w:lastRenderedPageBreak/>
         <w:t>Use case overview:</w:t>
       </w:r>
       <w:r>
@@ -3117,7 +3192,10 @@
         <w:t>Actor</w:t>
       </w:r>
       <w:r>
-        <w:t xml:space="preserve"> enter “Small Gods”</w:t>
+        <w:t xml:space="preserve"> enter “Equal Rites</w:t>
+      </w:r>
+      <w:r>
+        <w:t>”</w:t>
       </w:r>
       <w:r>
         <w:t xml:space="preserve"> into search bar select search by title and click search button.</w:t>
@@ -3168,7 +3246,13 @@
         </w:numPr>
       </w:pPr>
       <w:r>
-        <w:t>Actor select Terry Pratchett “Small Gods” book.</w:t>
+        <w:t>Actor select Terry Pratchett “</w:t>
+      </w:r>
+      <w:r>
+        <w:t>Equal Rites</w:t>
+      </w:r>
+      <w:r>
+        <w:t>” book.</w:t>
       </w:r>
     </w:p>
     <w:p>
@@ -3223,7 +3307,7 @@
       <w:pPr>
         <w:pStyle w:val="Heading3"/>
       </w:pPr>
-      <w:bookmarkStart w:id="10" w:name="_Toc465189082"/>
+      <w:bookmarkStart w:id="11" w:name="_Toc465273058"/>
       <w:r>
         <w:rPr>
           <w:b/>
@@ -3233,7 +3317,7 @@
       <w:r>
         <w:t xml:space="preserve"> User looking for an author books</w:t>
       </w:r>
-      <w:bookmarkEnd w:id="10"/>
+      <w:bookmarkEnd w:id="11"/>
     </w:p>
     <w:p>
       <w:r>
@@ -3265,13 +3349,11 @@
         <w:t>Trigger:</w:t>
       </w:r>
       <w:r>
-        <w:t xml:space="preserve"> Actor opened page typing base </w:t>
-      </w:r>
-      <w:proofErr w:type="spellStart"/>
-      <w:r>
-        <w:t>url</w:t>
-      </w:r>
-      <w:proofErr w:type="spellEnd"/>
+        <w:t xml:space="preserve"> A</w:t>
+      </w:r>
+      <w:r>
+        <w:t>ctor opened page typing base URL</w:t>
+      </w:r>
       <w:r>
         <w:t>.</w:t>
       </w:r>
@@ -3414,7 +3496,7 @@
       <w:pPr>
         <w:pStyle w:val="Heading3"/>
       </w:pPr>
-      <w:bookmarkStart w:id="11" w:name="_Toc465189083"/>
+      <w:bookmarkStart w:id="12" w:name="_Toc465273059"/>
       <w:r>
         <w:rPr>
           <w:b/>
@@ -3424,7 +3506,7 @@
       <w:r>
         <w:t xml:space="preserve"> User rate book</w:t>
       </w:r>
-      <w:bookmarkEnd w:id="11"/>
+      <w:bookmarkEnd w:id="12"/>
     </w:p>
     <w:p>
       <w:r>
@@ -3442,6 +3524,7 @@
         <w:rPr>
           <w:b/>
         </w:rPr>
+        <w:lastRenderedPageBreak/>
         <w:t>Use case overview:</w:t>
       </w:r>
       <w:r>
@@ -3456,13 +3539,11 @@
         <w:t>Trigger:</w:t>
       </w:r>
       <w:r>
-        <w:t xml:space="preserve"> Actor opened page typing base </w:t>
-      </w:r>
-      <w:proofErr w:type="spellStart"/>
-      <w:r>
-        <w:t>url</w:t>
-      </w:r>
-      <w:proofErr w:type="spellEnd"/>
+        <w:t xml:space="preserve"> A</w:t>
+      </w:r>
+      <w:r>
+        <w:t>ctor opened page typing base URL</w:t>
+      </w:r>
       <w:r>
         <w:t>.</w:t>
       </w:r>
@@ -3629,37 +3710,40 @@
       <w:pPr>
         <w:pStyle w:val="Heading2"/>
       </w:pPr>
-      <w:bookmarkStart w:id="12" w:name="_Toc465189084"/>
+      <w:bookmarkStart w:id="13" w:name="_Toc465273060"/>
       <w:r>
         <w:t>Back end design</w:t>
       </w:r>
-      <w:bookmarkEnd w:id="12"/>
+      <w:bookmarkEnd w:id="13"/>
     </w:p>
     <w:p>
       <w:pPr>
         <w:pStyle w:val="Heading3"/>
       </w:pPr>
-      <w:bookmarkStart w:id="13" w:name="_Toc465189085"/>
+      <w:bookmarkStart w:id="14" w:name="_Toc465273061"/>
       <w:r>
         <w:t>Database design</w:t>
       </w:r>
-      <w:bookmarkEnd w:id="13"/>
+      <w:bookmarkEnd w:id="14"/>
     </w:p>
     <w:p>
       <w:r>
         <w:t>Database will store information about authors, books and ratings with comments. Every author may have many books. Every book may have one to many authors. Every comment must have only one book. Because many to many relations between authors and books tables exists, one more pivot table will be required. This database will allow to get all books related with selected author or authors and vice versa. Developer will also easily find all comments related with selected book. Database will also contain genres table to help order books by their genre. It will be help to generate categories menu panel and may be used to store additional information such as genre description in the future.</w:t>
       </w:r>
+      <w:r>
+        <w:t xml:space="preserve"> This prototype application will not contain users table and admin login and password will be hard coded.</w:t>
+      </w:r>
     </w:p>
     <w:p>
       <w:pPr>
         <w:pStyle w:val="Heading3"/>
       </w:pPr>
-      <w:bookmarkStart w:id="14" w:name="_Toc465189086"/>
+      <w:bookmarkStart w:id="15" w:name="_Toc465273062"/>
       <w:r>
         <w:lastRenderedPageBreak/>
         <w:t>Database design diagram</w:t>
       </w:r>
-      <w:bookmarkEnd w:id="14"/>
+      <w:bookmarkEnd w:id="15"/>
     </w:p>
     <w:p>
       <w:r>
@@ -3714,7 +3798,7 @@
       <w:pPr>
         <w:pStyle w:val="Heading3"/>
       </w:pPr>
-      <w:bookmarkStart w:id="15" w:name="_Toc465189087"/>
+      <w:bookmarkStart w:id="16" w:name="_Toc465273063"/>
       <w:r>
         <w:t>Rating calculation</w:t>
       </w:r>
@@ -3724,7 +3808,7 @@
       <w:r>
         <w:t>lgorithm</w:t>
       </w:r>
-      <w:bookmarkEnd w:id="15"/>
+      <w:bookmarkEnd w:id="16"/>
       <w:r>
         <w:t xml:space="preserve"> </w:t>
       </w:r>
@@ -3759,11 +3843,11 @@
       <w:pPr>
         <w:pStyle w:val="Heading3"/>
       </w:pPr>
-      <w:bookmarkStart w:id="16" w:name="_Toc465189088"/>
+      <w:bookmarkStart w:id="17" w:name="_Toc465273064"/>
       <w:r>
         <w:t>Search engine</w:t>
       </w:r>
-      <w:bookmarkEnd w:id="16"/>
+      <w:bookmarkEnd w:id="17"/>
     </w:p>
     <w:p>
       <w:r>
@@ -3775,12 +3859,12 @@
       <w:pPr>
         <w:pStyle w:val="Heading2"/>
       </w:pPr>
-      <w:bookmarkStart w:id="17" w:name="_Toc465189089"/>
+      <w:bookmarkStart w:id="18" w:name="_Toc465273065"/>
       <w:r>
         <w:lastRenderedPageBreak/>
         <w:t>Front end design</w:t>
       </w:r>
-      <w:bookmarkEnd w:id="17"/>
+      <w:bookmarkEnd w:id="18"/>
     </w:p>
     <w:p>
       <w:r>
@@ -3802,11 +3886,11 @@
       <w:pPr>
         <w:pStyle w:val="Heading3"/>
       </w:pPr>
-      <w:bookmarkStart w:id="18" w:name="_Toc465189090"/>
+      <w:bookmarkStart w:id="19" w:name="_Toc465273066"/>
       <w:r>
         <w:t>Colours</w:t>
       </w:r>
-      <w:bookmarkEnd w:id="18"/>
+      <w:bookmarkEnd w:id="19"/>
     </w:p>
     <w:p>
       <w:r>
@@ -3824,24 +3908,20 @@
     </w:p>
     <w:p>
       <w:pPr>
+        <w:pStyle w:val="Heading3"/>
         <w:rPr>
           <w:noProof/>
           <w:lang w:eastAsia="en-GB"/>
         </w:rPr>
       </w:pPr>
+      <w:bookmarkStart w:id="20" w:name="_Toc465273067"/>
       <w:r>
         <w:t>C</w:t>
       </w:r>
       <w:r>
-        <w:t>olours codes:</w:t>
-      </w:r>
-      <w:r>
-        <w:rPr>
-          <w:noProof/>
-          <w:lang w:eastAsia="en-GB"/>
-        </w:rPr>
-        <w:t xml:space="preserve"> </w:t>
-      </w:r>
+        <w:t>olours codes</w:t>
+      </w:r>
+      <w:bookmarkEnd w:id="20"/>
     </w:p>
     <w:tbl>
       <w:tblPr>
@@ -4116,11 +4196,11 @@
       <w:pPr>
         <w:pStyle w:val="Heading3"/>
       </w:pPr>
-      <w:bookmarkStart w:id="19" w:name="_Toc465189091"/>
+      <w:bookmarkStart w:id="21" w:name="_Toc465273068"/>
       <w:r>
         <w:t>Typography</w:t>
       </w:r>
-      <w:bookmarkEnd w:id="19"/>
+      <w:bookmarkEnd w:id="21"/>
     </w:p>
     <w:p>
       <w:r>
@@ -4163,12 +4243,12 @@
       <w:pPr>
         <w:pStyle w:val="Heading3"/>
       </w:pPr>
-      <w:bookmarkStart w:id="20" w:name="_Toc465189092"/>
+      <w:bookmarkStart w:id="22" w:name="_Toc465273069"/>
       <w:r>
         <w:lastRenderedPageBreak/>
         <w:t>Sitemap</w:t>
       </w:r>
-      <w:bookmarkEnd w:id="20"/>
+      <w:bookmarkEnd w:id="22"/>
     </w:p>
     <w:p>
       <w:r>
@@ -4223,11 +4303,11 @@
       <w:pPr>
         <w:pStyle w:val="Heading3"/>
       </w:pPr>
-      <w:bookmarkStart w:id="21" w:name="_Toc465189093"/>
+      <w:bookmarkStart w:id="23" w:name="_Toc465273070"/>
       <w:r>
         <w:t>Side panel</w:t>
       </w:r>
-      <w:bookmarkEnd w:id="21"/>
+      <w:bookmarkEnd w:id="23"/>
     </w:p>
     <w:p>
       <w:r>
@@ -4239,11 +4319,11 @@
       <w:pPr>
         <w:pStyle w:val="Heading3"/>
       </w:pPr>
-      <w:bookmarkStart w:id="22" w:name="_Toc465189094"/>
+      <w:bookmarkStart w:id="24" w:name="_Toc465273071"/>
       <w:r>
         <w:t>Collection view</w:t>
       </w:r>
-      <w:bookmarkEnd w:id="22"/>
+      <w:bookmarkEnd w:id="24"/>
     </w:p>
     <w:p>
       <w:r>
@@ -4299,12 +4379,12 @@
       <w:pPr>
         <w:pStyle w:val="Heading3"/>
       </w:pPr>
-      <w:bookmarkStart w:id="23" w:name="_Toc465189095"/>
+      <w:bookmarkStart w:id="25" w:name="_Toc465273072"/>
       <w:r>
         <w:lastRenderedPageBreak/>
         <w:t>Item view</w:t>
       </w:r>
-      <w:bookmarkEnd w:id="23"/>
+      <w:bookmarkEnd w:id="25"/>
     </w:p>
     <w:p>
       <w:r>
@@ -4360,21 +4440,21 @@
       <w:pPr>
         <w:pStyle w:val="Heading1"/>
       </w:pPr>
-      <w:bookmarkStart w:id="24" w:name="_Toc465189096"/>
+      <w:bookmarkStart w:id="26" w:name="_Toc465273073"/>
       <w:r>
         <w:t>Tests</w:t>
       </w:r>
-      <w:bookmarkEnd w:id="24"/>
+      <w:bookmarkEnd w:id="26"/>
     </w:p>
     <w:p>
       <w:pPr>
         <w:pStyle w:val="Heading2"/>
       </w:pPr>
-      <w:bookmarkStart w:id="25" w:name="_Toc465189097"/>
+      <w:bookmarkStart w:id="27" w:name="_Toc465273074"/>
       <w:r>
         <w:t>Test cases</w:t>
       </w:r>
-      <w:bookmarkEnd w:id="25"/>
+      <w:bookmarkEnd w:id="27"/>
     </w:p>
     <w:tbl>
       <w:tblPr>
@@ -4788,11 +4868,11 @@
           </w:p>
           <w:p>
             <w:r>
-              <w:t xml:space="preserve">Comment displayed </w:t>
+              <w:t xml:space="preserve">Comment displayed with correct </w:t>
             </w:r>
             <w:r>
               <w:lastRenderedPageBreak/>
-              <w:t>with correct time and username</w:t>
+              <w:t>time and username</w:t>
             </w:r>
           </w:p>
         </w:tc>
@@ -5474,11 +5554,11 @@
           </w:tcPr>
           <w:p>
             <w:r>
-              <w:t xml:space="preserve">Display books for </w:t>
+              <w:t xml:space="preserve">Display books for selected </w:t>
             </w:r>
             <w:r>
               <w:lastRenderedPageBreak/>
-              <w:t>selected category as admin</w:t>
+              <w:t>category as admin</w:t>
             </w:r>
           </w:p>
         </w:tc>
@@ -5499,11 +5579,11 @@
           </w:tcPr>
           <w:p>
             <w:r>
-              <w:t xml:space="preserve">Display only books </w:t>
+              <w:t xml:space="preserve">Display only books for selected </w:t>
             </w:r>
             <w:r>
               <w:lastRenderedPageBreak/>
-              <w:t>for selected category with additional admin functionality</w:t>
+              <w:t>category with additional admin functionality</w:t>
             </w:r>
           </w:p>
         </w:tc>
@@ -6081,12 +6161,12 @@
           </w:p>
           <w:p>
             <w:r>
+              <w:t>Pages: 10</w:t>
+            </w:r>
+          </w:p>
+          <w:p>
+            <w:r>
               <w:lastRenderedPageBreak/>
-              <w:t>Pages: 10</w:t>
-            </w:r>
-          </w:p>
-          <w:p>
-            <w:r>
               <w:t>Description: null</w:t>
             </w:r>
           </w:p>
@@ -6138,11 +6218,11 @@
       <w:pPr>
         <w:pStyle w:val="Heading2"/>
       </w:pPr>
-      <w:bookmarkStart w:id="26" w:name="_Toc465189098"/>
+      <w:bookmarkStart w:id="28" w:name="_Toc465273075"/>
       <w:r>
         <w:t>Test results</w:t>
       </w:r>
-      <w:bookmarkEnd w:id="26"/>
+      <w:bookmarkEnd w:id="28"/>
     </w:p>
     <w:tbl>
       <w:tblPr>
@@ -6869,11 +6949,11 @@
           </w:tcPr>
           <w:p>
             <w:r>
-              <w:t xml:space="preserve">Access admin </w:t>
+              <w:t xml:space="preserve">Access admin section </w:t>
             </w:r>
             <w:r>
               <w:lastRenderedPageBreak/>
-              <w:t>section before login</w:t>
+              <w:t>before login</w:t>
             </w:r>
           </w:p>
         </w:tc>
@@ -7715,42 +7795,37 @@
           </w:tcPr>
           <w:p>
             <w:r>
-              <w:t xml:space="preserve">Create new author with </w:t>
-            </w:r>
+              <w:t>Create new author with empty first name field</w:t>
+            </w:r>
+          </w:p>
+        </w:tc>
+        <w:tc>
+          <w:tcPr>
+            <w:tcW w:w="1884" w:type="dxa"/>
+          </w:tcPr>
+          <w:p>
+            <w:r>
+              <w:t>First name: null</w:t>
+            </w:r>
+          </w:p>
+          <w:p>
+            <w:r>
+              <w:t>Last name: Woods</w:t>
+            </w:r>
+          </w:p>
+          <w:p>
+            <w:r>
+              <w:t>D.O.B: 1956</w:t>
+            </w:r>
+          </w:p>
+          <w:p>
+            <w:r>
+              <w:t>D.O.D: 2012</w:t>
+            </w:r>
+          </w:p>
+          <w:p>
             <w:r>
               <w:lastRenderedPageBreak/>
-              <w:t>empty first name field</w:t>
-            </w:r>
-          </w:p>
-        </w:tc>
-        <w:tc>
-          <w:tcPr>
-            <w:tcW w:w="1884" w:type="dxa"/>
-          </w:tcPr>
-          <w:p>
-            <w:r>
-              <w:lastRenderedPageBreak/>
-              <w:t>First name: null</w:t>
-            </w:r>
-          </w:p>
-          <w:p>
-            <w:r>
-              <w:t>Last name: Woods</w:t>
-            </w:r>
-          </w:p>
-          <w:p>
-            <w:r>
-              <w:t>D.O.B: 1956</w:t>
-            </w:r>
-          </w:p>
-          <w:p>
-            <w:r>
-              <w:lastRenderedPageBreak/>
-              <w:t>D.O.D: 2012</w:t>
-            </w:r>
-          </w:p>
-          <w:p>
-            <w:r>
               <w:t>Photo: any jpg image</w:t>
             </w:r>
           </w:p>
@@ -8146,11 +8221,11 @@
       <w:pPr>
         <w:pStyle w:val="Heading1"/>
       </w:pPr>
-      <w:bookmarkStart w:id="27" w:name="_Toc465189099"/>
+      <w:bookmarkStart w:id="29" w:name="_Toc465273076"/>
       <w:r>
         <w:t>Enhancements</w:t>
       </w:r>
-      <w:bookmarkEnd w:id="27"/>
+      <w:bookmarkEnd w:id="29"/>
     </w:p>
     <w:p>
       <w:r>
@@ -8177,19 +8252,36 @@
       </w:r>
     </w:p>
     <w:p>
+      <w:r>
+        <w:t>Improve accessibility by implementing support for screen readers and others accessibility devices</w:t>
+      </w:r>
+    </w:p>
+    <w:p>
       <w:pPr>
         <w:pStyle w:val="Heading1"/>
       </w:pPr>
-      <w:bookmarkStart w:id="28" w:name="_Toc465189100"/>
+      <w:bookmarkStart w:id="30" w:name="_Toc465273077"/>
       <w:r>
         <w:lastRenderedPageBreak/>
         <w:t>Project evaluation</w:t>
       </w:r>
-      <w:bookmarkEnd w:id="28"/>
-    </w:p>
-    <w:p>
-      <w:r>
-        <w:t xml:space="preserve">The main purpose of this application is to provide users with information about books and their content. Program allow user to specify books genre or author and display more specific results. </w:t>
+      <w:bookmarkEnd w:id="30"/>
+    </w:p>
+    <w:p>
+      <w:r>
+        <w:t>The main purpose of this application is to provide users with information about books and their content. Program allow user to specify books genre</w:t>
+      </w:r>
+      <w:r>
+        <w:t>, title</w:t>
+      </w:r>
+      <w:r>
+        <w:t xml:space="preserve"> or author </w:t>
+      </w:r>
+      <w:r>
+        <w:t>to</w:t>
+      </w:r>
+      <w:r>
+        <w:t xml:space="preserve"> display more specific results. </w:t>
       </w:r>
     </w:p>
     <w:p>
@@ -8218,7 +8310,13 @@
         <w:t xml:space="preserve"> for users with vision </w:t>
       </w:r>
       <w:r>
-        <w:t xml:space="preserve">disabilities. Program should provide more support for accessibility devices such as screen readers </w:t>
+        <w:t>disabilities. Program should</w:t>
+      </w:r>
+      <w:r>
+        <w:t xml:space="preserve"> also</w:t>
+      </w:r>
+      <w:r>
+        <w:t xml:space="preserve"> provide more support for accessibility devices such as screen readers </w:t>
       </w:r>
     </w:p>
     <w:p>
@@ -8229,7 +8327,13 @@
         <w:t xml:space="preserve"> and keep each element in reasonable size. Application display maximum of 10 books per page witch not only improve readability but also speed up page login by elimination of potentially unnecessary elements.</w:t>
       </w:r>
       <w:r>
-        <w:t xml:space="preserve"> When collection view is well design in terms of number of elements displayed, detailed item view should provide more information about presented item. </w:t>
+        <w:t xml:space="preserve"> When collection view is well design in terms of number of elements displayed</w:t>
+      </w:r>
+      <w:r>
+        <w:t xml:space="preserve"> and use of white space</w:t>
+      </w:r>
+      <w:r>
+        <w:t xml:space="preserve">, detailed item view should provide more information about presented item. </w:t>
       </w:r>
     </w:p>
     <w:p>
@@ -8271,10 +8375,35 @@
       <w:r>
         <w:t>.</w:t>
       </w:r>
-    </w:p>
-    <w:p>
-      <w:r>
-        <w:t xml:space="preserve">Even if some parts of the project could be improved, project has been developed successfully as all required functionality has been provided </w:t>
+      <w:r>
+        <w:t xml:space="preserve"> However, I would be better to find </w:t>
+      </w:r>
+      <w:proofErr w:type="gramStart"/>
+      <w:r>
+        <w:t>an</w:t>
+      </w:r>
+      <w:proofErr w:type="gramEnd"/>
+      <w:r>
+        <w:t xml:space="preserve"> solution to overcome this problem in the future.</w:t>
+      </w:r>
+    </w:p>
+    <w:p>
+      <w:r>
+        <w:t>Even if some parts of the p</w:t>
+      </w:r>
+      <w:r>
+        <w:t xml:space="preserve">roject could be improved, </w:t>
+      </w:r>
+      <w:proofErr w:type="spellStart"/>
+      <w:r>
+        <w:t>prototype</w:t>
+      </w:r>
+      <w:r>
+        <w:t>t</w:t>
+      </w:r>
+      <w:proofErr w:type="spellEnd"/>
+      <w:r>
+        <w:t xml:space="preserve"> has been developed successfully as all required functionality has been provided </w:t>
       </w:r>
       <w:r>
         <w:t>and tested before the deadline.</w:t>
@@ -8284,11 +8413,11 @@
       <w:pPr>
         <w:pStyle w:val="Heading1"/>
       </w:pPr>
-      <w:bookmarkStart w:id="29" w:name="_Toc465189101"/>
+      <w:bookmarkStart w:id="31" w:name="_Toc465273078"/>
       <w:r>
         <w:t>Personal evaluation</w:t>
       </w:r>
-      <w:bookmarkEnd w:id="29"/>
+      <w:bookmarkEnd w:id="31"/>
     </w:p>
     <w:p>
       <w:r>
@@ -8454,14 +8583,22 @@
       </w:r>
     </w:p>
     <w:p>
+      <w:r>
+        <w:t xml:space="preserve">When I decided to extend my project with administration section, I realise that it will be necessary to upload image files together with some text data. I decided earlier to send this data using AJAX requests and send data in JSON format. Because of that I had to encrypt image files and attach them to JSON object as text string. </w:t>
+      </w:r>
+      <w:r>
+        <w:t>During the research I found that it is possible to encode files using Base64 encoding schema to get binary data representation as an ASCII string. Another problems comes when I wanted to decode that binary string again into image file. After number of unsuccessful attempts and online researches I found that web browsers can decode that binary strings to display images. On that stage I decided to remove images stored on application server and keep binary strings inside related database tables.</w:t>
+      </w:r>
+    </w:p>
+    <w:p>
       <w:pPr>
         <w:pStyle w:val="Heading1"/>
       </w:pPr>
-      <w:bookmarkStart w:id="30" w:name="_Toc465189102"/>
+      <w:bookmarkStart w:id="32" w:name="_Toc465273079"/>
       <w:r>
         <w:t>References</w:t>
       </w:r>
-      <w:bookmarkEnd w:id="30"/>
+      <w:bookmarkEnd w:id="32"/>
     </w:p>
     <w:p>
       <w:proofErr w:type="spellStart"/>
@@ -8472,18 +8609,16 @@
       <w:r>
         <w:t xml:space="preserve"> - </w:t>
       </w:r>
-      <w:r>
-        <w:t>https://www.dropbox.com/s/k41vw5a49y64nt7/workbook.pdf?dl=1</w:t>
-      </w:r>
-    </w:p>
-    <w:p>
-      <w:pPr>
-        <w:rPr>
-          <w:b/>
-          <w:sz w:val="24"/>
-        </w:rPr>
-      </w:pPr>
-    </w:p>
+      <w:hyperlink r:id="rId13" w:history="1">
+        <w:r>
+          <w:rPr>
+            <w:rStyle w:val="Hyperlink"/>
+          </w:rPr>
+          <w:t>https://www.dropbox.com/s/k41vw5a49y64nt7/workbook.pdf?dl=1</w:t>
+        </w:r>
+      </w:hyperlink>
+    </w:p>
+    <w:p/>
     <w:p>
       <w:r>
         <w:t>Books covers and information</w:t>
@@ -8493,7 +8628,7 @@
       <w:r>
         <w:t xml:space="preserve">Amazon.com – </w:t>
       </w:r>
-      <w:hyperlink r:id="rId13" w:history="1">
+      <w:hyperlink r:id="rId14" w:history="1">
         <w:r>
           <w:rPr>
             <w:rStyle w:val="Hyperlink"/>
@@ -8512,7 +8647,7 @@
       <w:r>
         <w:t xml:space="preserve">Wikipedia – </w:t>
       </w:r>
-      <w:hyperlink r:id="rId14" w:history="1">
+      <w:hyperlink r:id="rId15" w:history="1">
         <w:r>
           <w:rPr>
             <w:rStyle w:val="Hyperlink"/>
@@ -8531,7 +8666,7 @@
       <w:r>
         <w:t xml:space="preserve">W3schools.com – </w:t>
       </w:r>
-      <w:hyperlink r:id="rId15" w:history="1">
+      <w:hyperlink r:id="rId16" w:history="1">
         <w:r>
           <w:rPr>
             <w:rStyle w:val="Hyperlink"/>
@@ -8539,8 +8674,6 @@
           <w:t>www.w3schools.com</w:t>
         </w:r>
       </w:hyperlink>
-      <w:bookmarkStart w:id="31" w:name="_GoBack"/>
-      <w:bookmarkEnd w:id="31"/>
     </w:p>
     <w:p>
       <w:proofErr w:type="spellStart"/>
@@ -8551,7 +8684,7 @@
       <w:r>
         <w:t xml:space="preserve"> – </w:t>
       </w:r>
-      <w:hyperlink r:id="rId16" w:history="1">
+      <w:hyperlink r:id="rId17" w:history="1">
         <w:r>
           <w:rPr>
             <w:rStyle w:val="Hyperlink"/>
@@ -8564,7 +8697,7 @@
       <w:r>
         <w:t xml:space="preserve">Flask doc - </w:t>
       </w:r>
-      <w:hyperlink r:id="rId17" w:history="1">
+      <w:hyperlink r:id="rId18" w:history="1">
         <w:r>
           <w:rPr>
             <w:rStyle w:val="Hyperlink"/>
@@ -8575,9 +8708,10 @@
     </w:p>
     <w:p>
       <w:r>
+        <w:lastRenderedPageBreak/>
         <w:t xml:space="preserve">Jijna2 doc - </w:t>
       </w:r>
-      <w:hyperlink r:id="rId18" w:history="1">
+      <w:hyperlink r:id="rId19" w:history="1">
         <w:r>
           <w:rPr>
             <w:rStyle w:val="Hyperlink"/>
@@ -8596,7 +8730,7 @@
       <w:r>
         <w:t xml:space="preserve">Select2 - </w:t>
       </w:r>
-      <w:hyperlink r:id="rId19" w:history="1">
+      <w:hyperlink r:id="rId20" w:history="1">
         <w:r>
           <w:rPr>
             <w:rStyle w:val="Hyperlink"/>
@@ -8608,7 +8742,6 @@
     <w:p/>
     <w:p>
       <w:r>
-        <w:lastRenderedPageBreak/>
         <w:t>JavaScript</w:t>
       </w:r>
       <w:r>
@@ -8619,7 +8752,7 @@
       <w:r>
         <w:t xml:space="preserve">jQuery - </w:t>
       </w:r>
-      <w:hyperlink r:id="rId20" w:history="1">
+      <w:hyperlink r:id="rId21" w:history="1">
         <w:r>
           <w:rPr>
             <w:rStyle w:val="Hyperlink"/>
@@ -8638,7 +8771,7 @@
       <w:r>
         <w:t xml:space="preserve">Bootstrap - </w:t>
       </w:r>
-      <w:hyperlink r:id="rId21" w:history="1">
+      <w:hyperlink r:id="rId22" w:history="1">
         <w:r>
           <w:rPr>
             <w:rStyle w:val="Hyperlink"/>
@@ -8650,8 +8783,8 @@
     <w:p/>
     <w:p/>
     <w:sectPr>
-      <w:headerReference w:type="default" r:id="rId22"/>
-      <w:footerReference w:type="default" r:id="rId23"/>
+      <w:headerReference w:type="default" r:id="rId23"/>
+      <w:footerReference w:type="default" r:id="rId24"/>
       <w:pgSz w:w="11906" w:h="16838"/>
       <w:pgMar w:top="1440" w:right="1440" w:bottom="1440" w:left="1440" w:header="708" w:footer="708" w:gutter="0"/>
       <w:pgNumType w:start="0"/>
@@ -8722,7 +8855,7 @@
       <w:rPr>
         <w:noProof/>
       </w:rPr>
-      <w:t>16</w:t>
+      <w:t>17</w:t>
     </w:r>
     <w:r>
       <w:rPr>
@@ -9643,6 +9776,7 @@
     <w:lsdException w:name="HTML Sample" w:semiHidden="1" w:unhideWhenUsed="1"/>
     <w:lsdException w:name="HTML Typewriter" w:semiHidden="1" w:unhideWhenUsed="1"/>
     <w:lsdException w:name="HTML Variable" w:semiHidden="1" w:unhideWhenUsed="1"/>
+    <w:lsdException w:name="Normal Table" w:semiHidden="1" w:unhideWhenUsed="1"/>
     <w:lsdException w:name="annotation subject" w:semiHidden="1" w:unhideWhenUsed="1"/>
     <w:lsdException w:name="No List" w:semiHidden="1" w:unhideWhenUsed="1"/>
     <w:lsdException w:name="Outline List 1" w:semiHidden="1" w:unhideWhenUsed="1"/>
@@ -9689,8 +9823,10 @@
     <w:lsdException w:name="Table Subtle 2" w:semiHidden="1" w:unhideWhenUsed="1"/>
     <w:lsdException w:name="Table Web 1" w:semiHidden="1" w:unhideWhenUsed="1"/>
     <w:lsdException w:name="Table Web 2" w:semiHidden="1" w:unhideWhenUsed="1"/>
+    <w:lsdException w:name="Table Web 3" w:semiHidden="1" w:unhideWhenUsed="1"/>
     <w:lsdException w:name="Balloon Text" w:semiHidden="1" w:unhideWhenUsed="1"/>
     <w:lsdException w:name="Table Grid" w:uiPriority="39"/>
+    <w:lsdException w:name="Table Theme" w:semiHidden="1" w:unhideWhenUsed="1"/>
     <w:lsdException w:name="Placeholder Text" w:semiHidden="1"/>
     <w:lsdException w:name="No Spacing" w:uiPriority="1" w:qFormat="1"/>
     <w:lsdException w:name="Light Shading" w:uiPriority="60"/>
@@ -10208,546 +10344,6 @@
 </w:styles>
 </file>
 
-<file path=word/glossary/document.xml><?xml version="1.0" encoding="utf-8"?>
-<w:glossaryDocument xmlns:wpc="http://schemas.microsoft.com/office/word/2010/wordprocessingCanvas" xmlns:cx="http://schemas.microsoft.com/office/drawing/2014/chartex" xmlns:cx1="http://schemas.microsoft.com/office/drawing/2015/9/8/chartex" xmlns:cx2="http://schemas.microsoft.com/office/drawing/2015/10/21/chartex" xmlns:mc="http://schemas.openxmlformats.org/markup-compatibility/2006" xmlns:o="urn:schemas-microsoft-com:office:office" xmlns:r="http://schemas.openxmlformats.org/officeDocument/2006/relationships" xmlns:m="http://schemas.openxmlformats.org/officeDocument/2006/math" xmlns:v="urn:schemas-microsoft-com:vml" xmlns:wp14="http://schemas.microsoft.com/office/word/2010/wordprocessingDrawing" xmlns:wp="http://schemas.openxmlformats.org/drawingml/2006/wordprocessingDrawing" xmlns:w10="urn:schemas-microsoft-com:office:word" xmlns:w="http://schemas.openxmlformats.org/wordprocessingml/2006/main" xmlns:w14="http://schemas.microsoft.com/office/word/2010/wordml" xmlns:w15="http://schemas.microsoft.com/office/word/2012/wordml" xmlns:w16se="http://schemas.microsoft.com/office/word/2015/wordml/symex" xmlns:wpg="http://schemas.microsoft.com/office/word/2010/wordprocessingGroup" xmlns:wpi="http://schemas.microsoft.com/office/word/2010/wordprocessingInk" xmlns:wne="http://schemas.microsoft.com/office/word/2006/wordml" xmlns:wps="http://schemas.microsoft.com/office/word/2010/wordprocessingShape" mc:Ignorable="w14 w15 w16se wp14"/>
-</file>
-
-<file path=word/glossary/fontTable.xml><?xml version="1.0" encoding="utf-8"?>
-<w:fonts xmlns:mc="http://schemas.openxmlformats.org/markup-compatibility/2006" xmlns:r="http://schemas.openxmlformats.org/officeDocument/2006/relationships" xmlns:w="http://schemas.openxmlformats.org/wordprocessingml/2006/main" xmlns:w14="http://schemas.microsoft.com/office/word/2010/wordml" xmlns:w15="http://schemas.microsoft.com/office/word/2012/wordml" xmlns:w16se="http://schemas.microsoft.com/office/word/2015/wordml/symex" mc:Ignorable="w14 w15 w16se">
-  <w:font w:name="Times New Roman">
-    <w:panose1 w:val="02020603050405020304"/>
-    <w:charset w:val="00"/>
-    <w:family w:val="roman"/>
-    <w:pitch w:val="variable"/>
-    <w:sig w:usb0="E0002AFF" w:usb1="C0007843" w:usb2="00000009" w:usb3="00000000" w:csb0="000001FF" w:csb1="00000000"/>
-  </w:font>
-  <w:font w:name="Arial">
-    <w:panose1 w:val="020B0604020202020204"/>
-    <w:charset w:val="00"/>
-    <w:family w:val="swiss"/>
-    <w:pitch w:val="variable"/>
-    <w:sig w:usb0="E0002AFF" w:usb1="C0007843" w:usb2="00000009" w:usb3="00000000" w:csb0="000001FF" w:csb1="00000000"/>
-  </w:font>
-  <w:font w:name="Calibri">
-    <w:panose1 w:val="020F0502020204030204"/>
-    <w:charset w:val="00"/>
-    <w:family w:val="swiss"/>
-    <w:pitch w:val="variable"/>
-    <w:sig w:usb0="E00002FF" w:usb1="4000ACFF" w:usb2="00000001" w:usb3="00000000" w:csb0="0000019F" w:csb1="00000000"/>
-  </w:font>
-  <w:font w:name="Courier New">
-    <w:panose1 w:val="02070309020205020404"/>
-    <w:charset w:val="00"/>
-    <w:family w:val="modern"/>
-    <w:pitch w:val="fixed"/>
-    <w:sig w:usb0="E0002EFF" w:usb1="C0007843" w:usb2="00000009" w:usb3="00000000" w:csb0="000001FF" w:csb1="00000000"/>
-  </w:font>
-  <w:font w:name="Wingdings">
-    <w:panose1 w:val="05000000000000000000"/>
-    <w:charset w:val="02"/>
-    <w:family w:val="auto"/>
-    <w:pitch w:val="variable"/>
-    <w:sig w:usb0="00000000" w:usb1="10000000" w:usb2="00000000" w:usb3="00000000" w:csb0="80000000" w:csb1="00000000"/>
-  </w:font>
-  <w:font w:name="Symbol">
-    <w:panose1 w:val="05050102010706020507"/>
-    <w:charset w:val="02"/>
-    <w:family w:val="roman"/>
-    <w:pitch w:val="variable"/>
-    <w:sig w:usb0="00000000" w:usb1="10000000" w:usb2="00000000" w:usb3="00000000" w:csb0="80000000" w:csb1="00000000"/>
-  </w:font>
-  <w:font w:name="Calibri Light">
-    <w:panose1 w:val="020F0302020204030204"/>
-    <w:charset w:val="00"/>
-    <w:family w:val="swiss"/>
-    <w:pitch w:val="variable"/>
-    <w:sig w:usb0="A00002EF" w:usb1="4000207B" w:usb2="00000000" w:usb3="00000000" w:csb0="0000009F" w:csb1="00000000"/>
-  </w:font>
-</w:fonts>
-</file>
-
-<file path=word/glossary/settings.xml><?xml version="1.0" encoding="utf-8"?>
-<w:settings xmlns:mc="http://schemas.openxmlformats.org/markup-compatibility/2006" xmlns:o="urn:schemas-microsoft-com:office:office" xmlns:r="http://schemas.openxmlformats.org/officeDocument/2006/relationships" xmlns:m="http://schemas.openxmlformats.org/officeDocument/2006/math" xmlns:v="urn:schemas-microsoft-com:vml" xmlns:w10="urn:schemas-microsoft-com:office:word" xmlns:w="http://schemas.openxmlformats.org/wordprocessingml/2006/main" xmlns:w14="http://schemas.microsoft.com/office/word/2010/wordml" xmlns:w15="http://schemas.microsoft.com/office/word/2012/wordml" xmlns:w16se="http://schemas.microsoft.com/office/word/2015/wordml/symex" xmlns:sl="http://schemas.openxmlformats.org/schemaLibrary/2006/main" mc:Ignorable="w14 w15 w16se">
-  <w:view w:val="normal"/>
-  <w:defaultTabStop w:val="720"/>
-  <w:characterSpacingControl w:val="doNotCompress"/>
-  <w:compat>
-    <w:useFELayout/>
-    <w:compatSetting w:name="compatibilityMode" w:uri="http://schemas.microsoft.com/office/word" w:val="15"/>
-    <w:compatSetting w:name="overrideTableStyleFontSizeAndJustification" w:uri="http://schemas.microsoft.com/office/word" w:val="1"/>
-    <w:compatSetting w:name="enableOpenTypeFeatures" w:uri="http://schemas.microsoft.com/office/word" w:val="1"/>
-    <w:compatSetting w:name="doNotFlipMirrorIndents" w:uri="http://schemas.microsoft.com/office/word" w:val="1"/>
-    <w:compatSetting w:name="differentiateMultirowTableHeaders" w:uri="http://schemas.microsoft.com/office/word" w:val="1"/>
-  </w:compat>
-  <w:rsids>
-    <w:rsidRoot w:val="00D25477"/>
-    <w:rsid w:val="00D25477"/>
-  </w:rsids>
-  <m:mathPr>
-    <m:mathFont m:val="Cambria Math"/>
-    <m:brkBin m:val="before"/>
-    <m:brkBinSub m:val="--"/>
-    <m:smallFrac m:val="0"/>
-    <m:dispDef/>
-    <m:lMargin m:val="0"/>
-    <m:rMargin m:val="0"/>
-    <m:defJc m:val="centerGroup"/>
-    <m:wrapIndent m:val="1440"/>
-    <m:intLim m:val="subSup"/>
-    <m:naryLim m:val="undOvr"/>
-  </m:mathPr>
-  <w:themeFontLang w:val="en-GB"/>
-  <w:clrSchemeMapping w:bg1="light1" w:t1="dark1" w:bg2="light2" w:t2="dark2" w:accent1="accent1" w:accent2="accent2" w:accent3="accent3" w:accent4="accent4" w:accent5="accent5" w:accent6="accent6" w:hyperlink="hyperlink" w:followedHyperlink="followedHyperlink"/>
-  <w:decimalSymbol w:val="."/>
-  <w:listSeparator w:val=","/>
-  <w15:chartTrackingRefBased/>
-</w:settings>
-</file>
-
-<file path=word/glossary/styles.xml><?xml version="1.0" encoding="utf-8"?>
-<w:styles xmlns:mc="http://schemas.openxmlformats.org/markup-compatibility/2006" xmlns:r="http://schemas.openxmlformats.org/officeDocument/2006/relationships" xmlns:w="http://schemas.openxmlformats.org/wordprocessingml/2006/main" xmlns:w14="http://schemas.microsoft.com/office/word/2010/wordml" xmlns:w15="http://schemas.microsoft.com/office/word/2012/wordml" xmlns:w16se="http://schemas.microsoft.com/office/word/2015/wordml/symex" mc:Ignorable="w14 w15 w16se">
-  <w:docDefaults>
-    <w:rPrDefault>
-      <w:rPr>
-        <w:rFonts w:asciiTheme="minorHAnsi" w:eastAsiaTheme="minorEastAsia" w:hAnsiTheme="minorHAnsi" w:cstheme="minorBidi"/>
-        <w:sz w:val="22"/>
-        <w:szCs w:val="22"/>
-        <w:lang w:val="en-GB" w:eastAsia="en-GB" w:bidi="ar-SA"/>
-      </w:rPr>
-    </w:rPrDefault>
-    <w:pPrDefault>
-      <w:pPr>
-        <w:spacing w:after="160" w:line="259" w:lineRule="auto"/>
-      </w:pPr>
-    </w:pPrDefault>
-  </w:docDefaults>
-  <w:latentStyles w:defLockedState="0" w:defUIPriority="99" w:defSemiHidden="0" w:defUnhideWhenUsed="0" w:defQFormat="0" w:count="372">
-    <w:lsdException w:name="Normal" w:uiPriority="0" w:qFormat="1"/>
-    <w:lsdException w:name="heading 1" w:uiPriority="9" w:qFormat="1"/>
-    <w:lsdException w:name="heading 2" w:semiHidden="1" w:uiPriority="9" w:unhideWhenUsed="1" w:qFormat="1"/>
-    <w:lsdException w:name="heading 3" w:semiHidden="1" w:uiPriority="9" w:unhideWhenUsed="1" w:qFormat="1"/>
-    <w:lsdException w:name="heading 4" w:semiHidden="1" w:uiPriority="9" w:unhideWhenUsed="1" w:qFormat="1"/>
-    <w:lsdException w:name="heading 5" w:semiHidden="1" w:uiPriority="9" w:unhideWhenUsed="1" w:qFormat="1"/>
-    <w:lsdException w:name="heading 6" w:semiHidden="1" w:uiPriority="9" w:unhideWhenUsed="1" w:qFormat="1"/>
-    <w:lsdException w:name="heading 7" w:semiHidden="1" w:uiPriority="9" w:unhideWhenUsed="1" w:qFormat="1"/>
-    <w:lsdException w:name="heading 8" w:semiHidden="1" w:uiPriority="9" w:unhideWhenUsed="1" w:qFormat="1"/>
-    <w:lsdException w:name="heading 9" w:semiHidden="1" w:uiPriority="9" w:unhideWhenUsed="1" w:qFormat="1"/>
-    <w:lsdException w:name="index 1" w:semiHidden="1" w:unhideWhenUsed="1"/>
-    <w:lsdException w:name="index 2" w:semiHidden="1" w:unhideWhenUsed="1"/>
-    <w:lsdException w:name="index 3" w:semiHidden="1" w:unhideWhenUsed="1"/>
-    <w:lsdException w:name="index 4" w:semiHidden="1" w:unhideWhenUsed="1"/>
-    <w:lsdException w:name="index 5" w:semiHidden="1" w:unhideWhenUsed="1"/>
-    <w:lsdException w:name="index 6" w:semiHidden="1" w:unhideWhenUsed="1"/>
-    <w:lsdException w:name="index 7" w:semiHidden="1" w:unhideWhenUsed="1"/>
-    <w:lsdException w:name="index 8" w:semiHidden="1" w:unhideWhenUsed="1"/>
-    <w:lsdException w:name="index 9" w:semiHidden="1" w:unhideWhenUsed="1"/>
-    <w:lsdException w:name="toc 1" w:semiHidden="1" w:uiPriority="39" w:unhideWhenUsed="1"/>
-    <w:lsdException w:name="toc 2" w:semiHidden="1" w:uiPriority="39" w:unhideWhenUsed="1"/>
-    <w:lsdException w:name="toc 3" w:semiHidden="1" w:uiPriority="39" w:unhideWhenUsed="1"/>
-    <w:lsdException w:name="toc 4" w:semiHidden="1" w:uiPriority="39" w:unhideWhenUsed="1"/>
-    <w:lsdException w:name="toc 5" w:semiHidden="1" w:uiPriority="39" w:unhideWhenUsed="1"/>
-    <w:lsdException w:name="toc 6" w:semiHidden="1" w:uiPriority="39" w:unhideWhenUsed="1"/>
-    <w:lsdException w:name="toc 7" w:semiHidden="1" w:uiPriority="39" w:unhideWhenUsed="1"/>
-    <w:lsdException w:name="toc 8" w:semiHidden="1" w:uiPriority="39" w:unhideWhenUsed="1"/>
-    <w:lsdException w:name="toc 9" w:semiHidden="1" w:uiPriority="39" w:unhideWhenUsed="1"/>
-    <w:lsdException w:name="Normal Indent" w:semiHidden="1" w:unhideWhenUsed="1"/>
-    <w:lsdException w:name="footnote text" w:semiHidden="1" w:unhideWhenUsed="1"/>
-    <w:lsdException w:name="annotation text" w:semiHidden="1" w:unhideWhenUsed="1"/>
-    <w:lsdException w:name="header" w:semiHidden="1" w:unhideWhenUsed="1"/>
-    <w:lsdException w:name="footer" w:semiHidden="1" w:unhideWhenUsed="1"/>
-    <w:lsdException w:name="index heading" w:semiHidden="1" w:unhideWhenUsed="1"/>
-    <w:lsdException w:name="caption" w:semiHidden="1" w:uiPriority="35" w:unhideWhenUsed="1" w:qFormat="1"/>
-    <w:lsdException w:name="table of figures" w:semiHidden="1" w:unhideWhenUsed="1"/>
-    <w:lsdException w:name="envelope address" w:semiHidden="1" w:unhideWhenUsed="1"/>
-    <w:lsdException w:name="envelope return" w:semiHidden="1" w:unhideWhenUsed="1"/>
-    <w:lsdException w:name="footnote reference" w:semiHidden="1" w:unhideWhenUsed="1"/>
-    <w:lsdException w:name="annotation reference" w:semiHidden="1" w:unhideWhenUsed="1"/>
-    <w:lsdException w:name="line number" w:semiHidden="1" w:unhideWhenUsed="1"/>
-    <w:lsdException w:name="page number" w:semiHidden="1" w:unhideWhenUsed="1"/>
-    <w:lsdException w:name="endnote reference" w:semiHidden="1" w:unhideWhenUsed="1"/>
-    <w:lsdException w:name="endnote text" w:semiHidden="1" w:unhideWhenUsed="1"/>
-    <w:lsdException w:name="table of authorities" w:semiHidden="1" w:unhideWhenUsed="1"/>
-    <w:lsdException w:name="macro" w:semiHidden="1" w:unhideWhenUsed="1"/>
-    <w:lsdException w:name="toa heading" w:semiHidden="1" w:unhideWhenUsed="1"/>
-    <w:lsdException w:name="List" w:semiHidden="1" w:unhideWhenUsed="1"/>
-    <w:lsdException w:name="List Bullet" w:semiHidden="1" w:unhideWhenUsed="1"/>
-    <w:lsdException w:name="List Number" w:semiHidden="1" w:unhideWhenUsed="1"/>
-    <w:lsdException w:name="List 2" w:semiHidden="1" w:unhideWhenUsed="1"/>
-    <w:lsdException w:name="List 3" w:semiHidden="1" w:unhideWhenUsed="1"/>
-    <w:lsdException w:name="List 4" w:semiHidden="1" w:unhideWhenUsed="1"/>
-    <w:lsdException w:name="List 5" w:semiHidden="1" w:unhideWhenUsed="1"/>
-    <w:lsdException w:name="List Bullet 2" w:semiHidden="1" w:unhideWhenUsed="1"/>
-    <w:lsdException w:name="List Bullet 3" w:semiHidden="1" w:unhideWhenUsed="1"/>
-    <w:lsdException w:name="List Bullet 4" w:semiHidden="1" w:unhideWhenUsed="1"/>
-    <w:lsdException w:name="List Bullet 5" w:semiHidden="1" w:unhideWhenUsed="1"/>
-    <w:lsdException w:name="List Number 2" w:semiHidden="1" w:unhideWhenUsed="1"/>
-    <w:lsdException w:name="List Number 3" w:semiHidden="1" w:unhideWhenUsed="1"/>
-    <w:lsdException w:name="List Number 4" w:semiHidden="1" w:unhideWhenUsed="1"/>
-    <w:lsdException w:name="List Number 5" w:semiHidden="1" w:unhideWhenUsed="1"/>
-    <w:lsdException w:name="Title" w:uiPriority="10" w:qFormat="1"/>
-    <w:lsdException w:name="Closing" w:semiHidden="1" w:unhideWhenUsed="1"/>
-    <w:lsdException w:name="Signature" w:semiHidden="1" w:unhideWhenUsed="1"/>
-    <w:lsdException w:name="Default Paragraph Font" w:semiHidden="1" w:uiPriority="1" w:unhideWhenUsed="1"/>
-    <w:lsdException w:name="Body Text" w:semiHidden="1" w:unhideWhenUsed="1"/>
-    <w:lsdException w:name="Body Text Indent" w:semiHidden="1" w:unhideWhenUsed="1"/>
-    <w:lsdException w:name="List Continue" w:semiHidden="1" w:unhideWhenUsed="1"/>
-    <w:lsdException w:name="List Continue 2" w:semiHidden="1" w:unhideWhenUsed="1"/>
-    <w:lsdException w:name="List Continue 3" w:semiHidden="1" w:unhideWhenUsed="1"/>
-    <w:lsdException w:name="List Continue 4" w:semiHidden="1" w:unhideWhenUsed="1"/>
-    <w:lsdException w:name="List Continue 5" w:semiHidden="1" w:unhideWhenUsed="1"/>
-    <w:lsdException w:name="Message Header" w:semiHidden="1" w:unhideWhenUsed="1"/>
-    <w:lsdException w:name="Subtitle" w:uiPriority="11" w:qFormat="1"/>
-    <w:lsdException w:name="Salutation" w:semiHidden="1" w:unhideWhenUsed="1"/>
-    <w:lsdException w:name="Date" w:semiHidden="1" w:unhideWhenUsed="1"/>
-    <w:lsdException w:name="Body Text First Indent" w:semiHidden="1" w:unhideWhenUsed="1"/>
-    <w:lsdException w:name="Body Text First Indent 2" w:semiHidden="1" w:unhideWhenUsed="1"/>
-    <w:lsdException w:name="Note Heading" w:semiHidden="1" w:unhideWhenUsed="1"/>
-    <w:lsdException w:name="Body Text 2" w:semiHidden="1" w:unhideWhenUsed="1"/>
-    <w:lsdException w:name="Body Text 3" w:semiHidden="1" w:unhideWhenUsed="1"/>
-    <w:lsdException w:name="Body Text Indent 2" w:semiHidden="1" w:unhideWhenUsed="1"/>
-    <w:lsdException w:name="Body Text Indent 3" w:semiHidden="1" w:unhideWhenUsed="1"/>
-    <w:lsdException w:name="Block Text" w:semiHidden="1" w:unhideWhenUsed="1"/>
-    <w:lsdException w:name="Hyperlink" w:semiHidden="1" w:unhideWhenUsed="1"/>
-    <w:lsdException w:name="FollowedHyperlink" w:semiHidden="1" w:unhideWhenUsed="1"/>
-    <w:lsdException w:name="Strong" w:uiPriority="22" w:qFormat="1"/>
-    <w:lsdException w:name="Emphasis" w:uiPriority="20" w:qFormat="1"/>
-    <w:lsdException w:name="Document Map" w:semiHidden="1" w:unhideWhenUsed="1"/>
-    <w:lsdException w:name="Plain Text" w:semiHidden="1" w:unhideWhenUsed="1"/>
-    <w:lsdException w:name="E-mail Signature" w:semiHidden="1" w:unhideWhenUsed="1"/>
-    <w:lsdException w:name="HTML Top of Form" w:semiHidden="1" w:unhideWhenUsed="1"/>
-    <w:lsdException w:name="HTML Bottom of Form" w:semiHidden="1" w:unhideWhenUsed="1"/>
-    <w:lsdException w:name="Normal (Web)" w:semiHidden="1" w:unhideWhenUsed="1"/>
-    <w:lsdException w:name="HTML Acronym" w:semiHidden="1" w:unhideWhenUsed="1"/>
-    <w:lsdException w:name="HTML Address" w:semiHidden="1" w:unhideWhenUsed="1"/>
-    <w:lsdException w:name="HTML Cite" w:semiHidden="1" w:unhideWhenUsed="1"/>
-    <w:lsdException w:name="HTML Code" w:semiHidden="1" w:unhideWhenUsed="1"/>
-    <w:lsdException w:name="HTML Definition" w:semiHidden="1" w:unhideWhenUsed="1"/>
-    <w:lsdException w:name="HTML Keyboard" w:semiHidden="1" w:unhideWhenUsed="1"/>
-    <w:lsdException w:name="HTML Preformatted" w:semiHidden="1" w:unhideWhenUsed="1"/>
-    <w:lsdException w:name="HTML Sample" w:semiHidden="1" w:unhideWhenUsed="1"/>
-    <w:lsdException w:name="HTML Typewriter" w:semiHidden="1" w:unhideWhenUsed="1"/>
-    <w:lsdException w:name="HTML Variable" w:semiHidden="1" w:unhideWhenUsed="1"/>
-    <w:lsdException w:name="Normal Table" w:semiHidden="1" w:unhideWhenUsed="1"/>
-    <w:lsdException w:name="annotation subject" w:semiHidden="1" w:unhideWhenUsed="1"/>
-    <w:lsdException w:name="No List" w:semiHidden="1" w:unhideWhenUsed="1"/>
-    <w:lsdException w:name="Outline List 1" w:semiHidden="1" w:unhideWhenUsed="1"/>
-    <w:lsdException w:name="Outline List 2" w:semiHidden="1" w:unhideWhenUsed="1"/>
-    <w:lsdException w:name="Outline List 3" w:semiHidden="1" w:unhideWhenUsed="1"/>
-    <w:lsdException w:name="Table Simple 1" w:semiHidden="1" w:unhideWhenUsed="1"/>
-    <w:lsdException w:name="Table Simple 2" w:semiHidden="1" w:unhideWhenUsed="1"/>
-    <w:lsdException w:name="Table Simple 3" w:semiHidden="1" w:unhideWhenUsed="1"/>
-    <w:lsdException w:name="Table Classic 1" w:semiHidden="1" w:unhideWhenUsed="1"/>
-    <w:lsdException w:name="Table Classic 2" w:semiHidden="1" w:unhideWhenUsed="1"/>
-    <w:lsdException w:name="Table Classic 3" w:semiHidden="1" w:unhideWhenUsed="1"/>
-    <w:lsdException w:name="Table Classic 4" w:semiHidden="1" w:unhideWhenUsed="1"/>
-    <w:lsdException w:name="Table Colorful 1" w:semiHidden="1" w:unhideWhenUsed="1"/>
-    <w:lsdException w:name="Table Colorful 2" w:semiHidden="1" w:unhideWhenUsed="1"/>
-    <w:lsdException w:name="Table Colorful 3" w:semiHidden="1" w:unhideWhenUsed="1"/>
-    <w:lsdException w:name="Table Columns 1" w:semiHidden="1" w:unhideWhenUsed="1"/>
-    <w:lsdException w:name="Table Columns 2" w:semiHidden="1" w:unhideWhenUsed="1"/>
-    <w:lsdException w:name="Table Columns 3" w:semiHidden="1" w:unhideWhenUsed="1"/>
-    <w:lsdException w:name="Table Columns 4" w:semiHidden="1" w:unhideWhenUsed="1"/>
-    <w:lsdException w:name="Table Columns 5" w:semiHidden="1" w:unhideWhenUsed="1"/>
-    <w:lsdException w:name="Table Grid 1" w:semiHidden="1" w:unhideWhenUsed="1"/>
-    <w:lsdException w:name="Table Grid 2" w:semiHidden="1" w:unhideWhenUsed="1"/>
-    <w:lsdException w:name="Table Grid 3" w:semiHidden="1" w:unhideWhenUsed="1"/>
-    <w:lsdException w:name="Table Grid 4" w:semiHidden="1" w:unhideWhenUsed="1"/>
-    <w:lsdException w:name="Table Grid 5" w:semiHidden="1" w:unhideWhenUsed="1"/>
-    <w:lsdException w:name="Table Grid 6" w:semiHidden="1" w:unhideWhenUsed="1"/>
-    <w:lsdException w:name="Table Grid 7" w:semiHidden="1" w:unhideWhenUsed="1"/>
-    <w:lsdException w:name="Table Grid 8" w:semiHidden="1" w:unhideWhenUsed="1"/>
-    <w:lsdException w:name="Table List 1" w:semiHidden="1" w:unhideWhenUsed="1"/>
-    <w:lsdException w:name="Table List 2" w:semiHidden="1" w:unhideWhenUsed="1"/>
-    <w:lsdException w:name="Table List 3" w:semiHidden="1" w:unhideWhenUsed="1"/>
-    <w:lsdException w:name="Table List 4" w:semiHidden="1" w:unhideWhenUsed="1"/>
-    <w:lsdException w:name="Table List 5" w:semiHidden="1" w:unhideWhenUsed="1"/>
-    <w:lsdException w:name="Table List 6" w:semiHidden="1" w:unhideWhenUsed="1"/>
-    <w:lsdException w:name="Table List 7" w:semiHidden="1" w:unhideWhenUsed="1"/>
-    <w:lsdException w:name="Table List 8" w:semiHidden="1" w:unhideWhenUsed="1"/>
-    <w:lsdException w:name="Table 3D effects 1" w:semiHidden="1" w:unhideWhenUsed="1"/>
-    <w:lsdException w:name="Table 3D effects 2" w:semiHidden="1" w:unhideWhenUsed="1"/>
-    <w:lsdException w:name="Table 3D effects 3" w:semiHidden="1" w:unhideWhenUsed="1"/>
-    <w:lsdException w:name="Table Contemporary" w:semiHidden="1" w:unhideWhenUsed="1"/>
-    <w:lsdException w:name="Table Elegant" w:semiHidden="1" w:unhideWhenUsed="1"/>
-    <w:lsdException w:name="Table Professional" w:semiHidden="1" w:unhideWhenUsed="1"/>
-    <w:lsdException w:name="Table Subtle 1" w:semiHidden="1" w:unhideWhenUsed="1"/>
-    <w:lsdException w:name="Table Subtle 2" w:semiHidden="1" w:unhideWhenUsed="1"/>
-    <w:lsdException w:name="Table Web 1" w:semiHidden="1" w:unhideWhenUsed="1"/>
-    <w:lsdException w:name="Table Web 2" w:semiHidden="1" w:unhideWhenUsed="1"/>
-    <w:lsdException w:name="Table Web 3" w:semiHidden="1" w:unhideWhenUsed="1"/>
-    <w:lsdException w:name="Balloon Text" w:semiHidden="1" w:unhideWhenUsed="1"/>
-    <w:lsdException w:name="Table Grid" w:uiPriority="39"/>
-    <w:lsdException w:name="Table Theme" w:semiHidden="1" w:unhideWhenUsed="1"/>
-    <w:lsdException w:name="Placeholder Text" w:semiHidden="1"/>
-    <w:lsdException w:name="No Spacing" w:uiPriority="1" w:qFormat="1"/>
-    <w:lsdException w:name="Light Shading" w:uiPriority="60"/>
-    <w:lsdException w:name="Light List" w:uiPriority="61"/>
-    <w:lsdException w:name="Light Grid" w:uiPriority="62"/>
-    <w:lsdException w:name="Medium Shading 1" w:uiPriority="63"/>
-    <w:lsdException w:name="Medium Shading 2" w:uiPriority="64"/>
-    <w:lsdException w:name="Medium List 1" w:uiPriority="65"/>
-    <w:lsdException w:name="Medium List 2" w:uiPriority="66"/>
-    <w:lsdException w:name="Medium Grid 1" w:uiPriority="67"/>
-    <w:lsdException w:name="Medium Grid 2" w:uiPriority="68"/>
-    <w:lsdException w:name="Medium Grid 3" w:uiPriority="69"/>
-    <w:lsdException w:name="Dark List" w:uiPriority="70"/>
-    <w:lsdException w:name="Colorful Shading" w:uiPriority="71"/>
-    <w:lsdException w:name="Colorful List" w:uiPriority="72"/>
-    <w:lsdException w:name="Colorful Grid" w:uiPriority="73"/>
-    <w:lsdException w:name="Light Shading Accent 1" w:uiPriority="60"/>
-    <w:lsdException w:name="Light List Accent 1" w:uiPriority="61"/>
-    <w:lsdException w:name="Light Grid Accent 1" w:uiPriority="62"/>
-    <w:lsdException w:name="Medium Shading 1 Accent 1" w:uiPriority="63"/>
-    <w:lsdException w:name="Medium Shading 2 Accent 1" w:uiPriority="64"/>
-    <w:lsdException w:name="Medium List 1 Accent 1" w:uiPriority="65"/>
-    <w:lsdException w:name="Revision" w:semiHidden="1"/>
-    <w:lsdException w:name="List Paragraph" w:uiPriority="34" w:qFormat="1"/>
-    <w:lsdException w:name="Quote" w:uiPriority="29" w:qFormat="1"/>
-    <w:lsdException w:name="Intense Quote" w:uiPriority="30" w:qFormat="1"/>
-    <w:lsdException w:name="Medium List 2 Accent 1" w:uiPriority="66"/>
-    <w:lsdException w:name="Medium Grid 1 Accent 1" w:uiPriority="67"/>
-    <w:lsdException w:name="Medium Grid 2 Accent 1" w:uiPriority="68"/>
-    <w:lsdException w:name="Medium Grid 3 Accent 1" w:uiPriority="69"/>
-    <w:lsdException w:name="Dark List Accent 1" w:uiPriority="70"/>
-    <w:lsdException w:name="Colorful Shading Accent 1" w:uiPriority="71"/>
-    <w:lsdException w:name="Colorful List Accent 1" w:uiPriority="72"/>
-    <w:lsdException w:name="Colorful Grid Accent 1" w:uiPriority="73"/>
-    <w:lsdException w:name="Light Shading Accent 2" w:uiPriority="60"/>
-    <w:lsdException w:name="Light List Accent 2" w:uiPriority="61"/>
-    <w:lsdException w:name="Light Grid Accent 2" w:uiPriority="62"/>
-    <w:lsdException w:name="Medium Shading 1 Accent 2" w:uiPriority="63"/>
-    <w:lsdException w:name="Medium Shading 2 Accent 2" w:uiPriority="64"/>
-    <w:lsdException w:name="Medium List 1 Accent 2" w:uiPriority="65"/>
-    <w:lsdException w:name="Medium List 2 Accent 2" w:uiPriority="66"/>
-    <w:lsdException w:name="Medium Grid 1 Accent 2" w:uiPriority="67"/>
-    <w:lsdException w:name="Medium Grid 2 Accent 2" w:uiPriority="68"/>
-    <w:lsdException w:name="Medium Grid 3 Accent 2" w:uiPriority="69"/>
-    <w:lsdException w:name="Dark List Accent 2" w:uiPriority="70"/>
-    <w:lsdException w:name="Colorful Shading Accent 2" w:uiPriority="71"/>
-    <w:lsdException w:name="Colorful List Accent 2" w:uiPriority="72"/>
-    <w:lsdException w:name="Colorful Grid Accent 2" w:uiPriority="73"/>
-    <w:lsdException w:name="Light Shading Accent 3" w:uiPriority="60"/>
-    <w:lsdException w:name="Light List Accent 3" w:uiPriority="61"/>
-    <w:lsdException w:name="Light Grid Accent 3" w:uiPriority="62"/>
-    <w:lsdException w:name="Medium Shading 1 Accent 3" w:uiPriority="63"/>
-    <w:lsdException w:name="Medium Shading 2 Accent 3" w:uiPriority="64"/>
-    <w:lsdException w:name="Medium List 1 Accent 3" w:uiPriority="65"/>
-    <w:lsdException w:name="Medium List 2 Accent 3" w:uiPriority="66"/>
-    <w:lsdException w:name="Medium Grid 1 Accent 3" w:uiPriority="67"/>
-    <w:lsdException w:name="Medium Grid 2 Accent 3" w:uiPriority="68"/>
-    <w:lsdException w:name="Medium Grid 3 Accent 3" w:uiPriority="69"/>
-    <w:lsdException w:name="Dark List Accent 3" w:uiPriority="70"/>
-    <w:lsdException w:name="Colorful Shading Accent 3" w:uiPriority="71"/>
-    <w:lsdException w:name="Colorful List Accent 3" w:uiPriority="72"/>
-    <w:lsdException w:name="Colorful Grid Accent 3" w:uiPriority="73"/>
-    <w:lsdException w:name="Light Shading Accent 4" w:uiPriority="60"/>
-    <w:lsdException w:name="Light List Accent 4" w:uiPriority="61"/>
-    <w:lsdException w:name="Light Grid Accent 4" w:uiPriority="62"/>
-    <w:lsdException w:name="Medium Shading 1 Accent 4" w:uiPriority="63"/>
-    <w:lsdException w:name="Medium Shading 2 Accent 4" w:uiPriority="64"/>
-    <w:lsdException w:name="Medium List 1 Accent 4" w:uiPriority="65"/>
-    <w:lsdException w:name="Medium List 2 Accent 4" w:uiPriority="66"/>
-    <w:lsdException w:name="Medium Grid 1 Accent 4" w:uiPriority="67"/>
-    <w:lsdException w:name="Medium Grid 2 Accent 4" w:uiPriority="68"/>
-    <w:lsdException w:name="Medium Grid 3 Accent 4" w:uiPriority="69"/>
-    <w:lsdException w:name="Dark List Accent 4" w:uiPriority="70"/>
-    <w:lsdException w:name="Colorful Shading Accent 4" w:uiPriority="71"/>
-    <w:lsdException w:name="Colorful List Accent 4" w:uiPriority="72"/>
-    <w:lsdException w:name="Colorful Grid Accent 4" w:uiPriority="73"/>
-    <w:lsdException w:name="Light Shading Accent 5" w:uiPriority="60"/>
-    <w:lsdException w:name="Light List Accent 5" w:uiPriority="61"/>
-    <w:lsdException w:name="Light Grid Accent 5" w:uiPriority="62"/>
-    <w:lsdException w:name="Medium Shading 1 Accent 5" w:uiPriority="63"/>
-    <w:lsdException w:name="Medium Shading 2 Accent 5" w:uiPriority="64"/>
-    <w:lsdException w:name="Medium List 1 Accent 5" w:uiPriority="65"/>
-    <w:lsdException w:name="Medium List 2 Accent 5" w:uiPriority="66"/>
-    <w:lsdException w:name="Medium Grid 1 Accent 5" w:uiPriority="67"/>
-    <w:lsdException w:name="Medium Grid 2 Accent 5" w:uiPriority="68"/>
-    <w:lsdException w:name="Medium Grid 3 Accent 5" w:uiPriority="69"/>
-    <w:lsdException w:name="Dark List Accent 5" w:uiPriority="70"/>
-    <w:lsdException w:name="Colorful Shading Accent 5" w:uiPriority="71"/>
-    <w:lsdException w:name="Colorful List Accent 5" w:uiPriority="72"/>
-    <w:lsdException w:name="Colorful Grid Accent 5" w:uiPriority="73"/>
-    <w:lsdException w:name="Light Shading Accent 6" w:uiPriority="60"/>
-    <w:lsdException w:name="Light List Accent 6" w:uiPriority="61"/>
-    <w:lsdException w:name="Light Grid Accent 6" w:uiPriority="62"/>
-    <w:lsdException w:name="Medium Shading 1 Accent 6" w:uiPriority="63"/>
-    <w:lsdException w:name="Medium Shading 2 Accent 6" w:uiPriority="64"/>
-    <w:lsdException w:name="Medium List 1 Accent 6" w:uiPriority="65"/>
-    <w:lsdException w:name="Medium List 2 Accent 6" w:uiPriority="66"/>
-    <w:lsdException w:name="Medium Grid 1 Accent 6" w:uiPriority="67"/>
-    <w:lsdException w:name="Medium Grid 2 Accent 6" w:uiPriority="68"/>
-    <w:lsdException w:name="Medium Grid 3 Accent 6" w:uiPriority="69"/>
-    <w:lsdException w:name="Dark List Accent 6" w:uiPriority="70"/>
-    <w:lsdException w:name="Colorful Shading Accent 6" w:uiPriority="71"/>
-    <w:lsdException w:name="Colorful List Accent 6" w:uiPriority="72"/>
-    <w:lsdException w:name="Colorful Grid Accent 6" w:uiPriority="73"/>
-    <w:lsdException w:name="Subtle Emphasis" w:uiPriority="19" w:qFormat="1"/>
-    <w:lsdException w:name="Intense Emphasis" w:uiPriority="21" w:qFormat="1"/>
-    <w:lsdException w:name="Subtle Reference" w:uiPriority="31" w:qFormat="1"/>
-    <w:lsdException w:name="Intense Reference" w:uiPriority="32" w:qFormat="1"/>
-    <w:lsdException w:name="Book Title" w:uiPriority="33" w:qFormat="1"/>
-    <w:lsdException w:name="Bibliography" w:semiHidden="1" w:uiPriority="37" w:unhideWhenUsed="1"/>
-    <w:lsdException w:name="TOC Heading" w:semiHidden="1" w:uiPriority="39" w:unhideWhenUsed="1" w:qFormat="1"/>
-    <w:lsdException w:name="Plain Table 1" w:uiPriority="41"/>
-    <w:lsdException w:name="Plain Table 2" w:uiPriority="42"/>
-    <w:lsdException w:name="Plain Table 3" w:uiPriority="43"/>
-    <w:lsdException w:name="Plain Table 4" w:uiPriority="44"/>
-    <w:lsdException w:name="Plain Table 5" w:uiPriority="45"/>
-    <w:lsdException w:name="Grid Table Light" w:uiPriority="40"/>
-    <w:lsdException w:name="Grid Table 1 Light" w:uiPriority="46"/>
-    <w:lsdException w:name="Grid Table 2" w:uiPriority="47"/>
-    <w:lsdException w:name="Grid Table 3" w:uiPriority="48"/>
-    <w:lsdException w:name="Grid Table 4" w:uiPriority="49"/>
-    <w:lsdException w:name="Grid Table 5 Dark" w:uiPriority="50"/>
-    <w:lsdException w:name="Grid Table 6 Colorful" w:uiPriority="51"/>
-    <w:lsdException w:name="Grid Table 7 Colorful" w:uiPriority="52"/>
-    <w:lsdException w:name="Grid Table 1 Light Accent 1" w:uiPriority="46"/>
-    <w:lsdException w:name="Grid Table 2 Accent 1" w:uiPriority="47"/>
-    <w:lsdException w:name="Grid Table 3 Accent 1" w:uiPriority="48"/>
-    <w:lsdException w:name="Grid Table 4 Accent 1" w:uiPriority="49"/>
-    <w:lsdException w:name="Grid Table 5 Dark Accent 1" w:uiPriority="50"/>
-    <w:lsdException w:name="Grid Table 6 Colorful Accent 1" w:uiPriority="51"/>
-    <w:lsdException w:name="Grid Table 7 Colorful Accent 1" w:uiPriority="52"/>
-    <w:lsdException w:name="Grid Table 1 Light Accent 2" w:uiPriority="46"/>
-    <w:lsdException w:name="Grid Table 2 Accent 2" w:uiPriority="47"/>
-    <w:lsdException w:name="Grid Table 3 Accent 2" w:uiPriority="48"/>
-    <w:lsdException w:name="Grid Table 4 Accent 2" w:uiPriority="49"/>
-    <w:lsdException w:name="Grid Table 5 Dark Accent 2" w:uiPriority="50"/>
-    <w:lsdException w:name="Grid Table 6 Colorful Accent 2" w:uiPriority="51"/>
-    <w:lsdException w:name="Grid Table 7 Colorful Accent 2" w:uiPriority="52"/>
-    <w:lsdException w:name="Grid Table 1 Light Accent 3" w:uiPriority="46"/>
-    <w:lsdException w:name="Grid Table 2 Accent 3" w:uiPriority="47"/>
-    <w:lsdException w:name="Grid Table 3 Accent 3" w:uiPriority="48"/>
-    <w:lsdException w:name="Grid Table 4 Accent 3" w:uiPriority="49"/>
-    <w:lsdException w:name="Grid Table 5 Dark Accent 3" w:uiPriority="50"/>
-    <w:lsdException w:name="Grid Table 6 Colorful Accent 3" w:uiPriority="51"/>
-    <w:lsdException w:name="Grid Table 7 Colorful Accent 3" w:uiPriority="52"/>
-    <w:lsdException w:name="Grid Table 1 Light Accent 4" w:uiPriority="46"/>
-    <w:lsdException w:name="Grid Table 2 Accent 4" w:uiPriority="47"/>
-    <w:lsdException w:name="Grid Table 3 Accent 4" w:uiPriority="48"/>
-    <w:lsdException w:name="Grid Table 4 Accent 4" w:uiPriority="49"/>
-    <w:lsdException w:name="Grid Table 5 Dark Accent 4" w:uiPriority="50"/>
-    <w:lsdException w:name="Grid Table 6 Colorful Accent 4" w:uiPriority="51"/>
-    <w:lsdException w:name="Grid Table 7 Colorful Accent 4" w:uiPriority="52"/>
-    <w:lsdException w:name="Grid Table 1 Light Accent 5" w:uiPriority="46"/>
-    <w:lsdException w:name="Grid Table 2 Accent 5" w:uiPriority="47"/>
-    <w:lsdException w:name="Grid Table 3 Accent 5" w:uiPriority="48"/>
-    <w:lsdException w:name="Grid Table 4 Accent 5" w:uiPriority="49"/>
-    <w:lsdException w:name="Grid Table 5 Dark Accent 5" w:uiPriority="50"/>
-    <w:lsdException w:name="Grid Table 6 Colorful Accent 5" w:uiPriority="51"/>
-    <w:lsdException w:name="Grid Table 7 Colorful Accent 5" w:uiPriority="52"/>
-    <w:lsdException w:name="Grid Table 1 Light Accent 6" w:uiPriority="46"/>
-    <w:lsdException w:name="Grid Table 2 Accent 6" w:uiPriority="47"/>
-    <w:lsdException w:name="Grid Table 3 Accent 6" w:uiPriority="48"/>
-    <w:lsdException w:name="Grid Table 4 Accent 6" w:uiPriority="49"/>
-    <w:lsdException w:name="Grid Table 5 Dark Accent 6" w:uiPriority="50"/>
-    <w:lsdException w:name="Grid Table 6 Colorful Accent 6" w:uiPriority="51"/>
-    <w:lsdException w:name="Grid Table 7 Colorful Accent 6" w:uiPriority="52"/>
-    <w:lsdException w:name="List Table 1 Light" w:uiPriority="46"/>
-    <w:lsdException w:name="List Table 2" w:uiPriority="47"/>
-    <w:lsdException w:name="List Table 3" w:uiPriority="48"/>
-    <w:lsdException w:name="List Table 4" w:uiPriority="49"/>
-    <w:lsdException w:name="List Table 5 Dark" w:uiPriority="50"/>
-    <w:lsdException w:name="List Table 6 Colorful" w:uiPriority="51"/>
-    <w:lsdException w:name="List Table 7 Colorful" w:uiPriority="52"/>
-    <w:lsdException w:name="List Table 1 Light Accent 1" w:uiPriority="46"/>
-    <w:lsdException w:name="List Table 2 Accent 1" w:uiPriority="47"/>
-    <w:lsdException w:name="List Table 3 Accent 1" w:uiPriority="48"/>
-    <w:lsdException w:name="List Table 4 Accent 1" w:uiPriority="49"/>
-    <w:lsdException w:name="List Table 5 Dark Accent 1" w:uiPriority="50"/>
-    <w:lsdException w:name="List Table 6 Colorful Accent 1" w:uiPriority="51"/>
-    <w:lsdException w:name="List Table 7 Colorful Accent 1" w:uiPriority="52"/>
-    <w:lsdException w:name="List Table 1 Light Accent 2" w:uiPriority="46"/>
-    <w:lsdException w:name="List Table 2 Accent 2" w:uiPriority="47"/>
-    <w:lsdException w:name="List Table 3 Accent 2" w:uiPriority="48"/>
-    <w:lsdException w:name="List Table 4 Accent 2" w:uiPriority="49"/>
-    <w:lsdException w:name="List Table 5 Dark Accent 2" w:uiPriority="50"/>
-    <w:lsdException w:name="List Table 6 Colorful Accent 2" w:uiPriority="51"/>
-    <w:lsdException w:name="List Table 7 Colorful Accent 2" w:uiPriority="52"/>
-    <w:lsdException w:name="List Table 1 Light Accent 3" w:uiPriority="46"/>
-    <w:lsdException w:name="List Table 2 Accent 3" w:uiPriority="47"/>
-    <w:lsdException w:name="List Table 3 Accent 3" w:uiPriority="48"/>
-    <w:lsdException w:name="List Table 4 Accent 3" w:uiPriority="49"/>
-    <w:lsdException w:name="List Table 5 Dark Accent 3" w:uiPriority="50"/>
-    <w:lsdException w:name="List Table 6 Colorful Accent 3" w:uiPriority="51"/>
-    <w:lsdException w:name="List Table 7 Colorful Accent 3" w:uiPriority="52"/>
-    <w:lsdException w:name="List Table 1 Light Accent 4" w:uiPriority="46"/>
-    <w:lsdException w:name="List Table 2 Accent 4" w:uiPriority="47"/>
-    <w:lsdException w:name="List Table 3 Accent 4" w:uiPriority="48"/>
-    <w:lsdException w:name="List Table 4 Accent 4" w:uiPriority="49"/>
-    <w:lsdException w:name="List Table 5 Dark Accent 4" w:uiPriority="50"/>
-    <w:lsdException w:name="List Table 6 Colorful Accent 4" w:uiPriority="51"/>
-    <w:lsdException w:name="List Table 7 Colorful Accent 4" w:uiPriority="52"/>
-    <w:lsdException w:name="List Table 1 Light Accent 5" w:uiPriority="46"/>
-    <w:lsdException w:name="List Table 2 Accent 5" w:uiPriority="47"/>
-    <w:lsdException w:name="List Table 3 Accent 5" w:uiPriority="48"/>
-    <w:lsdException w:name="List Table 4 Accent 5" w:uiPriority="49"/>
-    <w:lsdException w:name="List Table 5 Dark Accent 5" w:uiPriority="50"/>
-    <w:lsdException w:name="List Table 6 Colorful Accent 5" w:uiPriority="51"/>
-    <w:lsdException w:name="List Table 7 Colorful Accent 5" w:uiPriority="52"/>
-    <w:lsdException w:name="List Table 1 Light Accent 6" w:uiPriority="46"/>
-    <w:lsdException w:name="List Table 2 Accent 6" w:uiPriority="47"/>
-    <w:lsdException w:name="List Table 3 Accent 6" w:uiPriority="48"/>
-    <w:lsdException w:name="List Table 4 Accent 6" w:uiPriority="49"/>
-    <w:lsdException w:name="List Table 5 Dark Accent 6" w:uiPriority="50"/>
-    <w:lsdException w:name="List Table 6 Colorful Accent 6" w:uiPriority="51"/>
-    <w:lsdException w:name="List Table 7 Colorful Accent 6" w:uiPriority="52"/>
-    <w:lsdException w:name="Mention" w:semiHidden="1" w:unhideWhenUsed="1"/>
-  </w:latentStyles>
-  <w:style w:type="paragraph" w:default="1" w:styleId="Normal">
-    <w:name w:val="Normal"/>
-    <w:qFormat/>
-  </w:style>
-  <w:style w:type="character" w:default="1" w:styleId="DefaultParagraphFont">
-    <w:name w:val="Default Paragraph Font"/>
-    <w:uiPriority w:val="1"/>
-    <w:semiHidden/>
-    <w:unhideWhenUsed/>
-  </w:style>
-  <w:style w:type="table" w:default="1" w:styleId="TableNormal">
-    <w:name w:val="Normal Table"/>
-    <w:uiPriority w:val="99"/>
-    <w:semiHidden/>
-    <w:unhideWhenUsed/>
-    <w:tblPr>
-      <w:tblInd w:w="0" w:type="dxa"/>
-      <w:tblCellMar>
-        <w:top w:w="0" w:type="dxa"/>
-        <w:left w:w="108" w:type="dxa"/>
-        <w:bottom w:w="0" w:type="dxa"/>
-        <w:right w:w="108" w:type="dxa"/>
-      </w:tblCellMar>
-    </w:tblPr>
-  </w:style>
-  <w:style w:type="numbering" w:default="1" w:styleId="NoList">
-    <w:name w:val="No List"/>
-    <w:uiPriority w:val="99"/>
-    <w:semiHidden/>
-    <w:unhideWhenUsed/>
-  </w:style>
-  <w:style w:type="paragraph" w:customStyle="1" w:styleId="B3CA083DDC404008A3D60C819F844BA7">
-    <w:name w:val="B3CA083DDC404008A3D60C819F844BA7"/>
-    <w:rsid w:val="00D25477"/>
-  </w:style>
-  <w:style w:type="paragraph" w:customStyle="1" w:styleId="FADDC5B815F440B591E249A8EA8AEF3C">
-    <w:name w:val="FADDC5B815F440B591E249A8EA8AEF3C"/>
-    <w:rsid w:val="00D25477"/>
-  </w:style>
-  <w:style w:type="paragraph" w:customStyle="1" w:styleId="9A86247BC8FB41689C50EB4FEB8AE60E">
-    <w:name w:val="9A86247BC8FB41689C50EB4FEB8AE60E"/>
-    <w:rsid w:val="00D25477"/>
-  </w:style>
-</w:styles>
-</file>
-
-<file path=word/glossary/webSettings.xml><?xml version="1.0" encoding="utf-8"?>
-<w:webSettings xmlns:mc="http://schemas.openxmlformats.org/markup-compatibility/2006" xmlns:r="http://schemas.openxmlformats.org/officeDocument/2006/relationships" xmlns:w="http://schemas.openxmlformats.org/wordprocessingml/2006/main" xmlns:w14="http://schemas.microsoft.com/office/word/2010/wordml" xmlns:w15="http://schemas.microsoft.com/office/word/2012/wordml" xmlns:w16se="http://schemas.microsoft.com/office/word/2015/wordml/symex" mc:Ignorable="w14 w15 w16se">
-  <w:optimizeForBrowser/>
-  <w:allowPNG/>
-</w:webSettings>
-</file>
-
 <file path=word/theme/theme1.xml><?xml version="1.0" encoding="utf-8"?>
 <a:theme xmlns:a="http://schemas.openxmlformats.org/drawingml/2006/main" name="Office Theme">
   <a:themeElements>
@@ -11014,7 +10610,7 @@
 </file>
 
 <file path=customXml/itemProps1.xml><?xml version="1.0" encoding="utf-8"?>
-<ds:datastoreItem xmlns:ds="http://schemas.openxmlformats.org/officeDocument/2006/customXml" ds:itemID="{2100E570-A97E-41E7-BE9C-74560DE41B5E}">
+<ds:datastoreItem xmlns:ds="http://schemas.openxmlformats.org/officeDocument/2006/customXml" ds:itemID="{196BD36D-0BAC-4FBC-B58B-142157858A8B}">
   <ds:schemaRefs>
     <ds:schemaRef ds:uri="http://schemas.openxmlformats.org/officeDocument/2006/bibliography"/>
   </ds:schemaRefs>

</xml_diff>